<commit_message>
the dark version of online banking
</commit_message>
<xml_diff>
--- a/materials/Lab 11-12 (Project format).docx
+++ b/materials/Lab 11-12 (Project format).docx
@@ -69,7 +69,6 @@
         </w:rPr>
         <w:t>Web-</w:t>
       </w:r>
-      <w:proofErr w:type="spellStart"/>
       <w:r>
         <w:rPr>
           <w:b/>
@@ -79,9 +78,8 @@
           <w:u w:val="single"/>
           <w:lang w:val="en-US"/>
         </w:rPr>
-        <w:t>Bankist</w:t>
-      </w:r>
-      <w:proofErr w:type="spellEnd"/>
+        <w:t xml:space="preserve">Bankist </w:t>
+      </w:r>
       <w:r>
         <w:rPr>
           <w:b/>
@@ -91,7 +89,7 @@
           <w:u w:val="single"/>
           <w:lang w:val="en-US"/>
         </w:rPr>
-        <w:t xml:space="preserve"> </w:t>
+        <w:t>A</w:t>
       </w:r>
       <w:r>
         <w:rPr>
@@ -102,7 +100,7 @@
           <w:u w:val="single"/>
           <w:lang w:val="en-US"/>
         </w:rPr>
-        <w:t>A</w:t>
+        <w:t>pplication</w:t>
       </w:r>
       <w:r>
         <w:rPr>
@@ -113,17 +111,6 @@
           <w:u w:val="single"/>
           <w:lang w:val="en-US"/>
         </w:rPr>
-        <w:t>pplication</w:t>
-      </w:r>
-      <w:r>
-        <w:rPr>
-          <w:b/>
-          <w:bCs/>
-          <w:sz w:val="32"/>
-          <w:szCs w:val="32"/>
-          <w:u w:val="single"/>
-          <w:lang w:val="en-US"/>
-        </w:rPr>
         <w:t>.</w:t>
       </w:r>
     </w:p>
@@ -210,14 +197,7 @@
         <w:rPr>
           <w:lang w:val="en-US"/>
         </w:rPr>
-        <w:t xml:space="preserve"> username and </w:t>
-      </w:r>
-      <w:proofErr w:type="gramStart"/>
-      <w:r>
-        <w:rPr>
-          <w:lang w:val="en-US"/>
-        </w:rPr>
-        <w:t>pin</w:t>
+        <w:t xml:space="preserve"> username and pin</w:t>
       </w:r>
       <w:r>
         <w:rPr>
@@ -225,7 +205,6 @@
         </w:rPr>
         <w:t>;</w:t>
       </w:r>
-      <w:proofErr w:type="gramEnd"/>
     </w:p>
     <w:p>
       <w:pPr>
@@ -242,14 +221,7 @@
         <w:rPr>
           <w:lang w:val="en-US"/>
         </w:rPr>
-        <w:t xml:space="preserve">Automatically logout after certain </w:t>
-      </w:r>
-      <w:proofErr w:type="gramStart"/>
-      <w:r>
-        <w:rPr>
-          <w:lang w:val="en-US"/>
-        </w:rPr>
-        <w:t>time</w:t>
+        <w:t>Automatically logout after certain time</w:t>
       </w:r>
       <w:r>
         <w:rPr>
@@ -257,7 +229,6 @@
         </w:rPr>
         <w:t>;</w:t>
       </w:r>
-      <w:proofErr w:type="gramEnd"/>
     </w:p>
     <w:p>
       <w:pPr>
@@ -274,14 +245,7 @@
         <w:rPr>
           <w:lang w:val="en-US"/>
         </w:rPr>
-        <w:t xml:space="preserve">Can transfer balance from one user to </w:t>
-      </w:r>
-      <w:proofErr w:type="gramStart"/>
-      <w:r>
-        <w:rPr>
-          <w:lang w:val="en-US"/>
-        </w:rPr>
-        <w:t>another</w:t>
+        <w:t>Can transfer balance from one user to another</w:t>
       </w:r>
       <w:r>
         <w:rPr>
@@ -289,7 +253,6 @@
         </w:rPr>
         <w:t>;</w:t>
       </w:r>
-      <w:proofErr w:type="gramEnd"/>
     </w:p>
     <w:p>
       <w:pPr>
@@ -299,35 +262,9 @@
           <w:numId w:val="9"/>
         </w:numPr>
       </w:pPr>
-      <w:proofErr w:type="spellStart"/>
-      <w:r>
-        <w:t>Can</w:t>
-      </w:r>
-      <w:proofErr w:type="spellEnd"/>
-      <w:r>
-        <w:t xml:space="preserve"> </w:t>
-      </w:r>
-      <w:proofErr w:type="spellStart"/>
-      <w:r>
-        <w:t>request</w:t>
-      </w:r>
-      <w:proofErr w:type="spellEnd"/>
-      <w:r>
-        <w:t xml:space="preserve"> </w:t>
-      </w:r>
-      <w:proofErr w:type="spellStart"/>
-      <w:r>
-        <w:t>for</w:t>
-      </w:r>
-      <w:proofErr w:type="spellEnd"/>
-      <w:r>
-        <w:t xml:space="preserve"> </w:t>
-      </w:r>
-      <w:proofErr w:type="spellStart"/>
-      <w:r>
-        <w:t>loan</w:t>
-      </w:r>
-      <w:proofErr w:type="spellEnd"/>
+      <w:r>
+        <w:t>Can request for loan</w:t>
+      </w:r>
       <w:r>
         <w:rPr>
           <w:lang w:val="en-US"/>
@@ -343,27 +280,9 @@
           <w:numId w:val="9"/>
         </w:numPr>
       </w:pPr>
-      <w:proofErr w:type="spellStart"/>
-      <w:r>
-        <w:t>Can</w:t>
-      </w:r>
-      <w:proofErr w:type="spellEnd"/>
-      <w:r>
-        <w:t xml:space="preserve"> </w:t>
-      </w:r>
-      <w:proofErr w:type="spellStart"/>
-      <w:r>
-        <w:t>close</w:t>
-      </w:r>
-      <w:proofErr w:type="spellEnd"/>
-      <w:r>
-        <w:t xml:space="preserve"> </w:t>
-      </w:r>
-      <w:proofErr w:type="spellStart"/>
-      <w:r>
-        <w:t>account</w:t>
-      </w:r>
-      <w:proofErr w:type="spellEnd"/>
+      <w:r>
+        <w:t>Can close account</w:t>
+      </w:r>
       <w:r>
         <w:rPr>
           <w:lang w:val="en-US"/>
@@ -379,35 +298,9 @@
           <w:numId w:val="9"/>
         </w:numPr>
       </w:pPr>
-      <w:proofErr w:type="spellStart"/>
-      <w:r>
-        <w:t>Can</w:t>
-      </w:r>
-      <w:proofErr w:type="spellEnd"/>
-      <w:r>
-        <w:t xml:space="preserve"> </w:t>
-      </w:r>
-      <w:proofErr w:type="spellStart"/>
-      <w:r>
-        <w:t>sort</w:t>
-      </w:r>
-      <w:proofErr w:type="spellEnd"/>
-      <w:r>
-        <w:t xml:space="preserve"> </w:t>
-      </w:r>
-      <w:proofErr w:type="spellStart"/>
-      <w:r>
-        <w:t>balance</w:t>
-      </w:r>
-      <w:proofErr w:type="spellEnd"/>
-      <w:r>
-        <w:t xml:space="preserve"> </w:t>
-      </w:r>
-      <w:proofErr w:type="spellStart"/>
-      <w:r>
-        <w:t>movements</w:t>
-      </w:r>
-      <w:proofErr w:type="spellEnd"/>
+      <w:r>
+        <w:t>Can sort balance movements</w:t>
+      </w:r>
       <w:r>
         <w:rPr>
           <w:lang w:val="en-US"/>
@@ -643,8 +536,6 @@
         </w:rPr>
         <w:t xml:space="preserve">This is done by constructing the </w:t>
       </w:r>
-      <w:proofErr w:type="spellStart"/>
-      <w:proofErr w:type="gramStart"/>
       <w:r>
         <w:rPr>
           <w:b/>
@@ -652,50 +543,14 @@
           <w:szCs w:val="28"/>
           <w:lang w:val="en-US"/>
         </w:rPr>
-        <w:t>displayMovements</w:t>
-      </w:r>
-      <w:proofErr w:type="spellEnd"/>
-      <w:r>
-        <w:rPr>
-          <w:b/>
-          <w:bCs/>
-          <w:szCs w:val="28"/>
-          <w:lang w:val="en-US"/>
-        </w:rPr>
-        <w:t>(</w:t>
-      </w:r>
-      <w:proofErr w:type="gramEnd"/>
-      <w:r>
-        <w:rPr>
-          <w:b/>
-          <w:bCs/>
-          <w:szCs w:val="28"/>
-          <w:lang w:val="en-US"/>
-        </w:rPr>
-        <w:t xml:space="preserve">) </w:t>
-      </w:r>
-      <w:r>
-        <w:rPr>
-          <w:szCs w:val="28"/>
-          <w:lang w:val="en-US"/>
-        </w:rPr>
-        <w:t xml:space="preserve">function which uses the </w:t>
-      </w:r>
-      <w:proofErr w:type="spellStart"/>
-      <w:r>
-        <w:rPr>
-          <w:szCs w:val="28"/>
-          <w:lang w:val="en-US"/>
-        </w:rPr>
-        <w:t>forEach</w:t>
-      </w:r>
-      <w:proofErr w:type="spellEnd"/>
-      <w:r>
-        <w:rPr>
-          <w:szCs w:val="28"/>
-          <w:lang w:val="en-US"/>
-        </w:rPr>
-        <w:t>() method to loop over each of the movements inside the array.</w:t>
+        <w:t xml:space="preserve">displayMovements() </w:t>
+      </w:r>
+      <w:r>
+        <w:rPr>
+          <w:szCs w:val="28"/>
+          <w:lang w:val="en-US"/>
+        </w:rPr>
+        <w:t>function which uses the forEach() method to loop over each of the movements inside the array.</w:t>
       </w:r>
       <w:r>
         <w:rPr>
@@ -751,71 +606,19 @@
         </w:rPr>
         <w:t xml:space="preserve">Constructed the </w:t>
       </w:r>
-      <w:proofErr w:type="spellStart"/>
       <w:r>
         <w:rPr>
           <w:b/>
           <w:bCs/>
           <w:lang w:val="en-US"/>
         </w:rPr>
-        <w:t>calcDisplaySummary</w:t>
-      </w:r>
-      <w:proofErr w:type="spellEnd"/>
-      <w:r>
-        <w:rPr>
-          <w:b/>
-          <w:bCs/>
-          <w:lang w:val="en-US"/>
-        </w:rPr>
-        <w:t>()</w:t>
-      </w:r>
-      <w:r>
-        <w:rPr>
-          <w:lang w:val="en-US"/>
-        </w:rPr>
-        <w:t xml:space="preserve"> function which calculates and displays the IN, OUT, and INTEREST values. They all three are each calculated the same, excepting interest, which has added steps to meet the extra parameters which are an interest rate of 1.1% on all deposits if the interest is =&gt; 1. The array of movements is filtered to create a new array containing only deposits. That new array is mapped over with each value being </w:t>
-      </w:r>
-      <w:proofErr w:type="spellStart"/>
-      <w:r>
-        <w:rPr>
-          <w:lang w:val="en-US"/>
-        </w:rPr>
-        <w:t>multipilied</w:t>
-      </w:r>
-      <w:proofErr w:type="spellEnd"/>
-      <w:r>
-        <w:rPr>
-          <w:lang w:val="en-US"/>
-        </w:rPr>
-        <w:t xml:space="preserve"> by the interest rate. Those new calculated values are then added to the new array which </w:t>
-      </w:r>
-      <w:proofErr w:type="gramStart"/>
-      <w:r>
-        <w:rPr>
-          <w:lang w:val="en-US"/>
-        </w:rPr>
-        <w:t>the .map</w:t>
-      </w:r>
-      <w:proofErr w:type="gramEnd"/>
-      <w:r>
-        <w:rPr>
-          <w:lang w:val="en-US"/>
-        </w:rPr>
-        <w:t xml:space="preserve">() method creates. Another filter() method is run to remove any interest rate calculations that are less than 1. Finally reduce() is called to add the sum of each deposits interest payout into a total, which is inserted into the HTML via a template literal to </w:t>
-      </w:r>
-      <w:proofErr w:type="spellStart"/>
-      <w:r>
-        <w:rPr>
-          <w:lang w:val="en-US"/>
-        </w:rPr>
-        <w:t>to</w:t>
-      </w:r>
-      <w:proofErr w:type="spellEnd"/>
-      <w:r>
-        <w:rPr>
-          <w:lang w:val="en-US"/>
-        </w:rPr>
-        <w:t xml:space="preserve"> fixed decimal places.</w:t>
+        <w:t>calcDisplaySummary()</w:t>
+      </w:r>
+      <w:r>
+        <w:rPr>
+          <w:lang w:val="en-US"/>
+        </w:rPr>
+        <w:t xml:space="preserve"> function which calculates and displays the IN, OUT, and INTEREST values. They all three are each calculated the same, excepting interest, which has added steps to meet the extra parameters which are an interest rate of 1.1% on all deposits if the interest is =&gt; 1. The array of movements is filtered to create a new array containing only deposits. That new array is mapped over with each value being multipilied by the interest rate. Those new calculated values are then added to the new array which the .map() method creates. Another filter() method is run to remove any interest rate calculations that are less than 1. Finally reduce() is called to add the sum of each deposits interest payout into a total, which is inserted into the HTML via a template literal to to fixed decimal places.</w:t>
       </w:r>
     </w:p>
     <w:p>
@@ -872,23 +675,7 @@
           <w:szCs w:val="28"/>
           <w:lang w:val="en-US"/>
         </w:rPr>
-        <w:t xml:space="preserve">Checks are done to ensure that recipient and amounts to be transferred are valid. Then the recipient account needs to have the transfer added and the sender account needs to be detected from. </w:t>
-      </w:r>
-      <w:proofErr w:type="gramStart"/>
-      <w:r>
-        <w:rPr>
-          <w:szCs w:val="28"/>
-          <w:lang w:val="en-US"/>
-        </w:rPr>
-        <w:t>Finally</w:t>
-      </w:r>
-      <w:proofErr w:type="gramEnd"/>
-      <w:r>
-        <w:rPr>
-          <w:szCs w:val="28"/>
-          <w:lang w:val="en-US"/>
-        </w:rPr>
-        <w:t xml:space="preserve"> the UI has to be updated to account for the changes.</w:t>
+        <w:t>Checks are done to ensure that recipient and amounts to be transferred are valid. Then the recipient account needs to have the transfer added and the sender account needs to be detected from. Finally the UI has to be updated to account for the changes.</w:t>
       </w:r>
     </w:p>
     <w:p>
@@ -949,7 +736,6 @@
         <w:lastRenderedPageBreak/>
         <w:t xml:space="preserve">To add in the loan button functionality an event listener was added to the </w:t>
       </w:r>
-      <w:proofErr w:type="spellStart"/>
       <w:r>
         <w:rPr>
           <w:b/>
@@ -959,29 +745,12 @@
         </w:rPr>
         <w:t>btnLoan</w:t>
       </w:r>
-      <w:proofErr w:type="spellEnd"/>
-      <w:r>
-        <w:rPr>
-          <w:szCs w:val="28"/>
-          <w:lang w:val="en-US"/>
-        </w:rPr>
-        <w:t xml:space="preserve"> which </w:t>
-      </w:r>
-      <w:proofErr w:type="spellStart"/>
-      <w:r>
-        <w:rPr>
-          <w:szCs w:val="28"/>
-          <w:lang w:val="en-US"/>
-        </w:rPr>
-        <w:t>registerred</w:t>
-      </w:r>
-      <w:proofErr w:type="spellEnd"/>
-      <w:r>
-        <w:rPr>
-          <w:szCs w:val="28"/>
-          <w:lang w:val="en-US"/>
-        </w:rPr>
-        <w:t xml:space="preserve"> the amount input and if the input amount is above 0 and at least one of the movements inside the current account has a deposit which is at least 10% of the total amount requested. If these requirements are satisfied the current movements will have the requested loan amount added to its array, the UI is updated to reflect the changes and input values reset.</w:t>
+      <w:r>
+        <w:rPr>
+          <w:szCs w:val="28"/>
+          <w:lang w:val="en-US"/>
+        </w:rPr>
+        <w:t xml:space="preserve"> which registerred the amount input and if the input amount is above 0 and at least one of the movements inside the current account has a deposit which is at least 10% of the total amount requested. If these requirements are satisfied the current movements will have the requested loan amount added to its array, the UI is updated to reflect the changes and input values reset.</w:t>
       </w:r>
     </w:p>
     <w:p>
@@ -1112,7 +881,7 @@
                     </pic:cNvPicPr>
                   </pic:nvPicPr>
                   <pic:blipFill>
-                    <a:blip r:embed="rId5">
+                    <a:blip r:embed="rId8">
                       <a:extLst>
                         <a:ext uri="{28A0092B-C50C-407E-A947-70E740481C1C}">
                           <a14:useLocalDpi xmlns:a14="http://schemas.microsoft.com/office/drawing/2010/main" val="0"/>
@@ -1216,6 +985,3578 @@
         </w:rPr>
         <w:t>Good luck!</w:t>
       </w:r>
+    </w:p>
+    <w:p>
+      <w:pPr>
+        <w:spacing w:after="0"/>
+        <w:ind w:left="360"/>
+        <w:jc w:val="both"/>
+        <w:rPr>
+          <w:b/>
+          <w:bCs/>
+          <w:szCs w:val="28"/>
+          <w:u w:val="single"/>
+          <w:lang w:val="en-US"/>
+        </w:rPr>
+      </w:pPr>
+    </w:p>
+    <w:p>
+      <w:pPr>
+        <w:spacing w:after="0"/>
+        <w:ind w:left="360"/>
+        <w:jc w:val="both"/>
+        <w:rPr>
+          <w:b/>
+          <w:bCs/>
+          <w:szCs w:val="28"/>
+          <w:u w:val="single"/>
+          <w:lang w:val="en-US"/>
+        </w:rPr>
+      </w:pPr>
+    </w:p>
+    <w:p>
+      <w:pPr>
+        <w:spacing w:after="0"/>
+        <w:ind w:left="360"/>
+        <w:jc w:val="both"/>
+        <w:rPr>
+          <w:b/>
+          <w:bCs/>
+          <w:szCs w:val="28"/>
+          <w:u w:val="single"/>
+          <w:lang w:val="en-US"/>
+        </w:rPr>
+      </w:pPr>
+    </w:p>
+    <w:p>
+      <w:pPr>
+        <w:spacing w:after="0"/>
+        <w:ind w:left="360"/>
+        <w:jc w:val="both"/>
+        <w:rPr>
+          <w:b/>
+          <w:bCs/>
+          <w:szCs w:val="28"/>
+          <w:u w:val="single"/>
+          <w:lang w:val="en-US"/>
+        </w:rPr>
+      </w:pPr>
+    </w:p>
+    <w:p>
+      <w:pPr>
+        <w:spacing w:after="0"/>
+        <w:ind w:left="360"/>
+        <w:jc w:val="both"/>
+        <w:rPr>
+          <w:b/>
+          <w:bCs/>
+          <w:szCs w:val="28"/>
+          <w:u w:val="single"/>
+          <w:lang w:val="en-US"/>
+        </w:rPr>
+      </w:pPr>
+    </w:p>
+    <w:p>
+      <w:pPr>
+        <w:spacing w:after="0"/>
+        <w:ind w:left="360"/>
+        <w:jc w:val="both"/>
+        <w:rPr>
+          <w:b/>
+          <w:bCs/>
+          <w:szCs w:val="28"/>
+          <w:u w:val="single"/>
+          <w:lang w:val="en-US"/>
+        </w:rPr>
+      </w:pPr>
+    </w:p>
+    <w:p>
+      <w:pPr>
+        <w:spacing w:after="0"/>
+        <w:ind w:left="360"/>
+        <w:jc w:val="both"/>
+        <w:rPr>
+          <w:b/>
+          <w:bCs/>
+          <w:szCs w:val="28"/>
+          <w:u w:val="single"/>
+          <w:lang w:val="en-US"/>
+        </w:rPr>
+      </w:pPr>
+    </w:p>
+    <w:p>
+      <w:pPr>
+        <w:spacing w:after="0"/>
+        <w:ind w:left="360"/>
+        <w:jc w:val="both"/>
+        <w:rPr>
+          <w:b/>
+          <w:bCs/>
+          <w:szCs w:val="28"/>
+          <w:u w:val="single"/>
+          <w:lang w:val="en-US"/>
+        </w:rPr>
+      </w:pPr>
+    </w:p>
+    <w:p>
+      <w:pPr>
+        <w:spacing w:after="0"/>
+        <w:ind w:left="360"/>
+        <w:jc w:val="both"/>
+        <w:rPr>
+          <w:b/>
+          <w:bCs/>
+          <w:szCs w:val="28"/>
+          <w:u w:val="single"/>
+          <w:lang w:val="en-US"/>
+        </w:rPr>
+      </w:pPr>
+    </w:p>
+    <w:p>
+      <w:pPr>
+        <w:spacing w:after="0"/>
+        <w:ind w:left="360"/>
+        <w:jc w:val="both"/>
+        <w:rPr>
+          <w:b/>
+          <w:bCs/>
+          <w:szCs w:val="28"/>
+          <w:u w:val="single"/>
+          <w:lang w:val="en-US"/>
+        </w:rPr>
+      </w:pPr>
+    </w:p>
+    <w:p>
+      <w:pPr>
+        <w:spacing w:after="0"/>
+        <w:ind w:left="360"/>
+        <w:jc w:val="both"/>
+        <w:rPr>
+          <w:b/>
+          <w:bCs/>
+          <w:szCs w:val="28"/>
+          <w:u w:val="single"/>
+          <w:lang w:val="en-US"/>
+        </w:rPr>
+      </w:pPr>
+    </w:p>
+    <w:p>
+      <w:pPr>
+        <w:spacing w:after="0"/>
+        <w:jc w:val="both"/>
+        <w:rPr>
+          <w:noProof/>
+          <w:lang w:val="en-US"/>
+        </w:rPr>
+      </w:pPr>
+    </w:p>
+    <w:p>
+      <w:pPr>
+        <w:spacing w:after="0"/>
+        <w:jc w:val="both"/>
+        <w:rPr>
+          <w:noProof/>
+          <w:lang w:val="en-US"/>
+        </w:rPr>
+      </w:pPr>
+      <w:r>
+        <w:rPr>
+          <w:noProof/>
+          <w:lang w:val="en-US"/>
+        </w:rPr>
+        <w:lastRenderedPageBreak/>
+        <w:t>This is my online banking application. Below you can see the login page that requires you enter your initials (YD in my case).</w:t>
+      </w:r>
+      <w:r>
+        <w:rPr>
+          <w:noProof/>
+          <w:lang w:val="en-US"/>
+        </w:rPr>
+        <w:t xml:space="preserve"> All this information is stored in local storage so even after reloading the page, your information would be saved.</w:t>
+      </w:r>
+    </w:p>
+    <w:p>
+      <w:pPr>
+        <w:spacing w:after="0"/>
+        <w:jc w:val="both"/>
+        <w:rPr>
+          <w:b/>
+          <w:bCs/>
+          <w:szCs w:val="28"/>
+          <w:u w:val="single"/>
+          <w:lang w:val="en-US"/>
+        </w:rPr>
+      </w:pPr>
+      <w:r>
+        <w:rPr>
+          <w:noProof/>
+        </w:rPr>
+        <w:drawing>
+          <wp:inline distT="0" distB="0" distL="0" distR="0" wp14:anchorId="5AA3D274" wp14:editId="643FC050">
+            <wp:extent cx="5939790" cy="2980690"/>
+            <wp:effectExtent l="0" t="0" r="3810" b="0"/>
+            <wp:docPr id="2" name="Рисунок 2"/>
+            <wp:cNvGraphicFramePr>
+              <a:graphicFrameLocks xmlns:a="http://schemas.openxmlformats.org/drawingml/2006/main" noChangeAspect="1"/>
+            </wp:cNvGraphicFramePr>
+            <a:graphic xmlns:a="http://schemas.openxmlformats.org/drawingml/2006/main">
+              <a:graphicData uri="http://schemas.openxmlformats.org/drawingml/2006/picture">
+                <pic:pic xmlns:pic="http://schemas.openxmlformats.org/drawingml/2006/picture">
+                  <pic:nvPicPr>
+                    <pic:cNvPr id="1" name=""/>
+                    <pic:cNvPicPr/>
+                  </pic:nvPicPr>
+                  <pic:blipFill>
+                    <a:blip r:embed="rId9"/>
+                    <a:stretch>
+                      <a:fillRect/>
+                    </a:stretch>
+                  </pic:blipFill>
+                  <pic:spPr>
+                    <a:xfrm>
+                      <a:off x="0" y="0"/>
+                      <a:ext cx="5939790" cy="2980690"/>
+                    </a:xfrm>
+                    <a:prstGeom prst="rect">
+                      <a:avLst/>
+                    </a:prstGeom>
+                  </pic:spPr>
+                </pic:pic>
+              </a:graphicData>
+            </a:graphic>
+          </wp:inline>
+        </w:drawing>
+      </w:r>
+    </w:p>
+    <w:p>
+      <w:pPr>
+        <w:spacing w:after="0"/>
+        <w:jc w:val="both"/>
+        <w:rPr>
+          <w:b/>
+          <w:bCs/>
+          <w:sz w:val="24"/>
+          <w:szCs w:val="24"/>
+          <w:u w:val="single"/>
+          <w:lang w:val="en-US"/>
+        </w:rPr>
+      </w:pPr>
+      <w:r>
+        <w:rPr>
+          <w:noProof/>
+        </w:rPr>
+        <w:drawing>
+          <wp:inline distT="0" distB="0" distL="0" distR="0" wp14:anchorId="5FDC8D99" wp14:editId="6C924A58">
+            <wp:extent cx="5939790" cy="3713480"/>
+            <wp:effectExtent l="0" t="0" r="3810" b="1270"/>
+            <wp:docPr id="3" name="Рисунок 3"/>
+            <wp:cNvGraphicFramePr>
+              <a:graphicFrameLocks xmlns:a="http://schemas.openxmlformats.org/drawingml/2006/main" noChangeAspect="1"/>
+            </wp:cNvGraphicFramePr>
+            <a:graphic xmlns:a="http://schemas.openxmlformats.org/drawingml/2006/main">
+              <a:graphicData uri="http://schemas.openxmlformats.org/drawingml/2006/picture">
+                <pic:pic xmlns:pic="http://schemas.openxmlformats.org/drawingml/2006/picture">
+                  <pic:nvPicPr>
+                    <pic:cNvPr id="1" name=""/>
+                    <pic:cNvPicPr/>
+                  </pic:nvPicPr>
+                  <pic:blipFill>
+                    <a:blip r:embed="rId10"/>
+                    <a:stretch>
+                      <a:fillRect/>
+                    </a:stretch>
+                  </pic:blipFill>
+                  <pic:spPr>
+                    <a:xfrm>
+                      <a:off x="0" y="0"/>
+                      <a:ext cx="5939790" cy="3713480"/>
+                    </a:xfrm>
+                    <a:prstGeom prst="rect">
+                      <a:avLst/>
+                    </a:prstGeom>
+                  </pic:spPr>
+                </pic:pic>
+              </a:graphicData>
+            </a:graphic>
+          </wp:inline>
+        </w:drawing>
+      </w:r>
+    </w:p>
+    <w:p>
+      <w:pPr>
+        <w:spacing w:after="0"/>
+        <w:jc w:val="both"/>
+        <w:rPr>
+          <w:b/>
+          <w:bCs/>
+          <w:sz w:val="24"/>
+          <w:szCs w:val="24"/>
+          <w:u w:val="single"/>
+          <w:lang w:val="en-US"/>
+        </w:rPr>
+      </w:pPr>
+    </w:p>
+    <w:p>
+      <w:pPr>
+        <w:shd w:val="clear" w:color="auto" w:fill="1E1E1E"/>
+        <w:spacing w:after="0" w:line="330" w:lineRule="atLeast"/>
+        <w:rPr>
+          <w:rFonts w:ascii="Consolas" w:eastAsia="Times New Roman" w:hAnsi="Consolas" w:cs="Times New Roman"/>
+          <w:color w:val="D4D4D4"/>
+          <w:sz w:val="24"/>
+          <w:szCs w:val="24"/>
+          <w:lang w:val="en-US" w:eastAsia="ru-RU"/>
+        </w:rPr>
+      </w:pPr>
+      <w:r>
+        <w:rPr>
+          <w:rFonts w:ascii="Consolas" w:eastAsia="Times New Roman" w:hAnsi="Consolas" w:cs="Times New Roman"/>
+          <w:color w:val="808080"/>
+          <w:sz w:val="24"/>
+          <w:szCs w:val="24"/>
+          <w:lang w:val="en-US" w:eastAsia="ru-RU"/>
+        </w:rPr>
+        <w:t>&lt;</w:t>
+      </w:r>
+      <w:r>
+        <w:rPr>
+          <w:rFonts w:ascii="Consolas" w:eastAsia="Times New Roman" w:hAnsi="Consolas" w:cs="Times New Roman"/>
+          <w:color w:val="569CD6"/>
+          <w:sz w:val="24"/>
+          <w:szCs w:val="24"/>
+          <w:lang w:val="en-US" w:eastAsia="ru-RU"/>
+        </w:rPr>
+        <w:t>a</w:t>
+      </w:r>
+      <w:r>
+        <w:rPr>
+          <w:rFonts w:ascii="Consolas" w:eastAsia="Times New Roman" w:hAnsi="Consolas" w:cs="Times New Roman"/>
+          <w:color w:val="D4D4D4"/>
+          <w:sz w:val="24"/>
+          <w:szCs w:val="24"/>
+          <w:lang w:val="en-US" w:eastAsia="ru-RU"/>
+        </w:rPr>
+        <w:t xml:space="preserve"> </w:t>
+      </w:r>
+      <w:r>
+        <w:rPr>
+          <w:rFonts w:ascii="Consolas" w:eastAsia="Times New Roman" w:hAnsi="Consolas" w:cs="Times New Roman"/>
+          <w:color w:val="9CDCFE"/>
+          <w:sz w:val="24"/>
+          <w:szCs w:val="24"/>
+          <w:lang w:val="en-US" w:eastAsia="ru-RU"/>
+        </w:rPr>
+        <w:t>href</w:t>
+      </w:r>
+      <w:r>
+        <w:rPr>
+          <w:rFonts w:ascii="Consolas" w:eastAsia="Times New Roman" w:hAnsi="Consolas" w:cs="Times New Roman"/>
+          <w:color w:val="D4D4D4"/>
+          <w:sz w:val="24"/>
+          <w:szCs w:val="24"/>
+          <w:lang w:val="en-US" w:eastAsia="ru-RU"/>
+        </w:rPr>
+        <w:t>=</w:t>
+      </w:r>
+      <w:r>
+        <w:rPr>
+          <w:rFonts w:ascii="Consolas" w:eastAsia="Times New Roman" w:hAnsi="Consolas" w:cs="Times New Roman"/>
+          <w:color w:val="CE9178"/>
+          <w:sz w:val="24"/>
+          <w:szCs w:val="24"/>
+          <w:lang w:val="en-US" w:eastAsia="ru-RU"/>
+        </w:rPr>
+        <w:t>"#"</w:t>
+      </w:r>
+      <w:r>
+        <w:rPr>
+          <w:rFonts w:ascii="Consolas" w:eastAsia="Times New Roman" w:hAnsi="Consolas" w:cs="Times New Roman"/>
+          <w:color w:val="D4D4D4"/>
+          <w:sz w:val="24"/>
+          <w:szCs w:val="24"/>
+          <w:lang w:val="en-US" w:eastAsia="ru-RU"/>
+        </w:rPr>
+        <w:t xml:space="preserve"> </w:t>
+      </w:r>
+      <w:r>
+        <w:rPr>
+          <w:rFonts w:ascii="Consolas" w:eastAsia="Times New Roman" w:hAnsi="Consolas" w:cs="Times New Roman"/>
+          <w:color w:val="9CDCFE"/>
+          <w:sz w:val="24"/>
+          <w:szCs w:val="24"/>
+          <w:lang w:val="en-US" w:eastAsia="ru-RU"/>
+        </w:rPr>
+        <w:t>class</w:t>
+      </w:r>
+      <w:r>
+        <w:rPr>
+          <w:rFonts w:ascii="Consolas" w:eastAsia="Times New Roman" w:hAnsi="Consolas" w:cs="Times New Roman"/>
+          <w:color w:val="D4D4D4"/>
+          <w:sz w:val="24"/>
+          <w:szCs w:val="24"/>
+          <w:lang w:val="en-US" w:eastAsia="ru-RU"/>
+        </w:rPr>
+        <w:t>=</w:t>
+      </w:r>
+      <w:r>
+        <w:rPr>
+          <w:rFonts w:ascii="Consolas" w:eastAsia="Times New Roman" w:hAnsi="Consolas" w:cs="Times New Roman"/>
+          <w:color w:val="CE9178"/>
+          <w:sz w:val="24"/>
+          <w:szCs w:val="24"/>
+          <w:lang w:val="en-US" w:eastAsia="ru-RU"/>
+        </w:rPr>
+        <w:t>"navbar-brand mb-0 h1"</w:t>
+      </w:r>
+      <w:r>
+        <w:rPr>
+          <w:rFonts w:ascii="Consolas" w:eastAsia="Times New Roman" w:hAnsi="Consolas" w:cs="Times New Roman"/>
+          <w:color w:val="808080"/>
+          <w:sz w:val="24"/>
+          <w:szCs w:val="24"/>
+          <w:lang w:val="en-US" w:eastAsia="ru-RU"/>
+        </w:rPr>
+        <w:t>&gt;</w:t>
+      </w:r>
+    </w:p>
+    <w:p>
+      <w:pPr>
+        <w:shd w:val="clear" w:color="auto" w:fill="1E1E1E"/>
+        <w:spacing w:after="0" w:line="330" w:lineRule="atLeast"/>
+        <w:rPr>
+          <w:rFonts w:ascii="Consolas" w:eastAsia="Times New Roman" w:hAnsi="Consolas" w:cs="Times New Roman"/>
+          <w:color w:val="D4D4D4"/>
+          <w:sz w:val="24"/>
+          <w:szCs w:val="24"/>
+          <w:lang w:val="en-US" w:eastAsia="ru-RU"/>
+        </w:rPr>
+      </w:pPr>
+      <w:r>
+        <w:rPr>
+          <w:rFonts w:ascii="Consolas" w:eastAsia="Times New Roman" w:hAnsi="Consolas" w:cs="Times New Roman"/>
+          <w:color w:val="D4D4D4"/>
+          <w:sz w:val="24"/>
+          <w:szCs w:val="24"/>
+          <w:lang w:val="en-US" w:eastAsia="ru-RU"/>
+        </w:rPr>
+        <w:t xml:space="preserve">        </w:t>
+      </w:r>
+      <w:r>
+        <w:rPr>
+          <w:rFonts w:ascii="Consolas" w:eastAsia="Times New Roman" w:hAnsi="Consolas" w:cs="Times New Roman"/>
+          <w:color w:val="808080"/>
+          <w:sz w:val="24"/>
+          <w:szCs w:val="24"/>
+          <w:lang w:val="en-US" w:eastAsia="ru-RU"/>
+        </w:rPr>
+        <w:t>&lt;</w:t>
+      </w:r>
+      <w:r>
+        <w:rPr>
+          <w:rFonts w:ascii="Consolas" w:eastAsia="Times New Roman" w:hAnsi="Consolas" w:cs="Times New Roman"/>
+          <w:color w:val="569CD6"/>
+          <w:sz w:val="24"/>
+          <w:szCs w:val="24"/>
+          <w:lang w:val="en-US" w:eastAsia="ru-RU"/>
+        </w:rPr>
+        <w:t>img</w:t>
+      </w:r>
+      <w:r>
+        <w:rPr>
+          <w:rFonts w:ascii="Consolas" w:eastAsia="Times New Roman" w:hAnsi="Consolas" w:cs="Times New Roman"/>
+          <w:color w:val="D4D4D4"/>
+          <w:sz w:val="24"/>
+          <w:szCs w:val="24"/>
+          <w:lang w:val="en-US" w:eastAsia="ru-RU"/>
+        </w:rPr>
+        <w:t xml:space="preserve"> </w:t>
+      </w:r>
+      <w:r>
+        <w:rPr>
+          <w:rFonts w:ascii="Consolas" w:eastAsia="Times New Roman" w:hAnsi="Consolas" w:cs="Times New Roman"/>
+          <w:color w:val="9CDCFE"/>
+          <w:sz w:val="24"/>
+          <w:szCs w:val="24"/>
+          <w:lang w:val="en-US" w:eastAsia="ru-RU"/>
+        </w:rPr>
+        <w:t>class</w:t>
+      </w:r>
+      <w:r>
+        <w:rPr>
+          <w:rFonts w:ascii="Consolas" w:eastAsia="Times New Roman" w:hAnsi="Consolas" w:cs="Times New Roman"/>
+          <w:color w:val="D4D4D4"/>
+          <w:sz w:val="24"/>
+          <w:szCs w:val="24"/>
+          <w:lang w:val="en-US" w:eastAsia="ru-RU"/>
+        </w:rPr>
+        <w:t>=</w:t>
+      </w:r>
+      <w:r>
+        <w:rPr>
+          <w:rFonts w:ascii="Consolas" w:eastAsia="Times New Roman" w:hAnsi="Consolas" w:cs="Times New Roman"/>
+          <w:color w:val="CE9178"/>
+          <w:sz w:val="24"/>
+          <w:szCs w:val="24"/>
+          <w:lang w:val="en-US" w:eastAsia="ru-RU"/>
+        </w:rPr>
+        <w:t>"d-inline-block"</w:t>
+      </w:r>
+    </w:p>
+    <w:p>
+      <w:pPr>
+        <w:shd w:val="clear" w:color="auto" w:fill="1E1E1E"/>
+        <w:spacing w:after="0" w:line="330" w:lineRule="atLeast"/>
+        <w:rPr>
+          <w:rFonts w:ascii="Consolas" w:eastAsia="Times New Roman" w:hAnsi="Consolas" w:cs="Times New Roman"/>
+          <w:color w:val="D4D4D4"/>
+          <w:sz w:val="24"/>
+          <w:szCs w:val="24"/>
+          <w:lang w:val="en-US" w:eastAsia="ru-RU"/>
+        </w:rPr>
+      </w:pPr>
+      <w:r>
+        <w:rPr>
+          <w:rFonts w:ascii="Consolas" w:eastAsia="Times New Roman" w:hAnsi="Consolas" w:cs="Times New Roman"/>
+          <w:color w:val="D4D4D4"/>
+          <w:sz w:val="24"/>
+          <w:szCs w:val="24"/>
+          <w:lang w:val="en-US" w:eastAsia="ru-RU"/>
+        </w:rPr>
+        <w:t xml:space="preserve">          </w:t>
+      </w:r>
+      <w:r>
+        <w:rPr>
+          <w:rFonts w:ascii="Consolas" w:eastAsia="Times New Roman" w:hAnsi="Consolas" w:cs="Times New Roman"/>
+          <w:color w:val="9CDCFE"/>
+          <w:sz w:val="24"/>
+          <w:szCs w:val="24"/>
+          <w:lang w:val="en-US" w:eastAsia="ru-RU"/>
+        </w:rPr>
+        <w:t>src</w:t>
+      </w:r>
+      <w:r>
+        <w:rPr>
+          <w:rFonts w:ascii="Consolas" w:eastAsia="Times New Roman" w:hAnsi="Consolas" w:cs="Times New Roman"/>
+          <w:color w:val="D4D4D4"/>
+          <w:sz w:val="24"/>
+          <w:szCs w:val="24"/>
+          <w:lang w:val="en-US" w:eastAsia="ru-RU"/>
+        </w:rPr>
+        <w:t>=</w:t>
+      </w:r>
+      <w:r>
+        <w:rPr>
+          <w:rFonts w:ascii="Consolas" w:eastAsia="Times New Roman" w:hAnsi="Consolas" w:cs="Times New Roman"/>
+          <w:color w:val="CE9178"/>
+          <w:sz w:val="24"/>
+          <w:szCs w:val="24"/>
+          <w:lang w:val="en-US" w:eastAsia="ru-RU"/>
+        </w:rPr>
+        <w:t>"https://encrypted-tbn0.gstatic.com/images?q=tbn:ANd9GcQUIS6-N2HEsz_sc5n0cLb0Wxnz_AIziZ_IoT_Fe0yiAhqOqAE3nIl-TY4QaUlZbki0uuw&amp;usqp=CAU"</w:t>
+      </w:r>
+    </w:p>
+    <w:p>
+      <w:pPr>
+        <w:shd w:val="clear" w:color="auto" w:fill="1E1E1E"/>
+        <w:spacing w:after="0" w:line="330" w:lineRule="atLeast"/>
+        <w:rPr>
+          <w:rFonts w:ascii="Consolas" w:eastAsia="Times New Roman" w:hAnsi="Consolas" w:cs="Times New Roman"/>
+          <w:color w:val="D4D4D4"/>
+          <w:sz w:val="24"/>
+          <w:szCs w:val="24"/>
+          <w:lang w:val="en-US" w:eastAsia="ru-RU"/>
+        </w:rPr>
+      </w:pPr>
+      <w:r>
+        <w:rPr>
+          <w:rFonts w:ascii="Consolas" w:eastAsia="Times New Roman" w:hAnsi="Consolas" w:cs="Times New Roman"/>
+          <w:color w:val="D4D4D4"/>
+          <w:sz w:val="24"/>
+          <w:szCs w:val="24"/>
+          <w:lang w:val="en-US" w:eastAsia="ru-RU"/>
+        </w:rPr>
+        <w:t xml:space="preserve">          </w:t>
+      </w:r>
+      <w:r>
+        <w:rPr>
+          <w:rFonts w:ascii="Consolas" w:eastAsia="Times New Roman" w:hAnsi="Consolas" w:cs="Times New Roman"/>
+          <w:color w:val="9CDCFE"/>
+          <w:sz w:val="24"/>
+          <w:szCs w:val="24"/>
+          <w:lang w:val="en-US" w:eastAsia="ru-RU"/>
+        </w:rPr>
+        <w:t>width</w:t>
+      </w:r>
+      <w:r>
+        <w:rPr>
+          <w:rFonts w:ascii="Consolas" w:eastAsia="Times New Roman" w:hAnsi="Consolas" w:cs="Times New Roman"/>
+          <w:color w:val="D4D4D4"/>
+          <w:sz w:val="24"/>
+          <w:szCs w:val="24"/>
+          <w:lang w:val="en-US" w:eastAsia="ru-RU"/>
+        </w:rPr>
+        <w:t>=</w:t>
+      </w:r>
+      <w:r>
+        <w:rPr>
+          <w:rFonts w:ascii="Consolas" w:eastAsia="Times New Roman" w:hAnsi="Consolas" w:cs="Times New Roman"/>
+          <w:color w:val="CE9178"/>
+          <w:sz w:val="24"/>
+          <w:szCs w:val="24"/>
+          <w:lang w:val="en-US" w:eastAsia="ru-RU"/>
+        </w:rPr>
+        <w:t>"30"</w:t>
+      </w:r>
+      <w:r>
+        <w:rPr>
+          <w:rFonts w:ascii="Consolas" w:eastAsia="Times New Roman" w:hAnsi="Consolas" w:cs="Times New Roman"/>
+          <w:color w:val="D4D4D4"/>
+          <w:sz w:val="24"/>
+          <w:szCs w:val="24"/>
+          <w:lang w:val="en-US" w:eastAsia="ru-RU"/>
+        </w:rPr>
+        <w:t xml:space="preserve"> </w:t>
+      </w:r>
+      <w:r>
+        <w:rPr>
+          <w:rFonts w:ascii="Consolas" w:eastAsia="Times New Roman" w:hAnsi="Consolas" w:cs="Times New Roman"/>
+          <w:color w:val="9CDCFE"/>
+          <w:sz w:val="24"/>
+          <w:szCs w:val="24"/>
+          <w:lang w:val="en-US" w:eastAsia="ru-RU"/>
+        </w:rPr>
+        <w:t>height</w:t>
+      </w:r>
+      <w:r>
+        <w:rPr>
+          <w:rFonts w:ascii="Consolas" w:eastAsia="Times New Roman" w:hAnsi="Consolas" w:cs="Times New Roman"/>
+          <w:color w:val="D4D4D4"/>
+          <w:sz w:val="24"/>
+          <w:szCs w:val="24"/>
+          <w:lang w:val="en-US" w:eastAsia="ru-RU"/>
+        </w:rPr>
+        <w:t>=</w:t>
+      </w:r>
+      <w:r>
+        <w:rPr>
+          <w:rFonts w:ascii="Consolas" w:eastAsia="Times New Roman" w:hAnsi="Consolas" w:cs="Times New Roman"/>
+          <w:color w:val="CE9178"/>
+          <w:sz w:val="24"/>
+          <w:szCs w:val="24"/>
+          <w:lang w:val="en-US" w:eastAsia="ru-RU"/>
+        </w:rPr>
+        <w:t>"30"</w:t>
+      </w:r>
+      <w:r>
+        <w:rPr>
+          <w:rFonts w:ascii="Consolas" w:eastAsia="Times New Roman" w:hAnsi="Consolas" w:cs="Times New Roman"/>
+          <w:color w:val="D4D4D4"/>
+          <w:sz w:val="24"/>
+          <w:szCs w:val="24"/>
+          <w:lang w:val="en-US" w:eastAsia="ru-RU"/>
+        </w:rPr>
+        <w:t xml:space="preserve"> </w:t>
+      </w:r>
+      <w:r>
+        <w:rPr>
+          <w:rFonts w:ascii="Consolas" w:eastAsia="Times New Roman" w:hAnsi="Consolas" w:cs="Times New Roman"/>
+          <w:color w:val="808080"/>
+          <w:sz w:val="24"/>
+          <w:szCs w:val="24"/>
+          <w:lang w:val="en-US" w:eastAsia="ru-RU"/>
+        </w:rPr>
+        <w:t>/&gt;</w:t>
+      </w:r>
+    </w:p>
+    <w:p>
+      <w:pPr>
+        <w:shd w:val="clear" w:color="auto" w:fill="1E1E1E"/>
+        <w:spacing w:after="0" w:line="330" w:lineRule="atLeast"/>
+        <w:rPr>
+          <w:rFonts w:ascii="Consolas" w:eastAsia="Times New Roman" w:hAnsi="Consolas" w:cs="Times New Roman"/>
+          <w:color w:val="D4D4D4"/>
+          <w:sz w:val="24"/>
+          <w:szCs w:val="24"/>
+          <w:lang w:val="en-US" w:eastAsia="ru-RU"/>
+        </w:rPr>
+      </w:pPr>
+      <w:r>
+        <w:rPr>
+          <w:rFonts w:ascii="Consolas" w:eastAsia="Times New Roman" w:hAnsi="Consolas" w:cs="Times New Roman"/>
+          <w:color w:val="D4D4D4"/>
+          <w:sz w:val="24"/>
+          <w:szCs w:val="24"/>
+          <w:lang w:val="en-US" w:eastAsia="ru-RU"/>
+        </w:rPr>
+        <w:t>        WebBanking</w:t>
+      </w:r>
+    </w:p>
+    <w:p>
+      <w:pPr>
+        <w:shd w:val="clear" w:color="auto" w:fill="1E1E1E"/>
+        <w:spacing w:after="0" w:line="330" w:lineRule="atLeast"/>
+        <w:rPr>
+          <w:rFonts w:ascii="Consolas" w:eastAsia="Times New Roman" w:hAnsi="Consolas" w:cs="Times New Roman"/>
+          <w:color w:val="D4D4D4"/>
+          <w:sz w:val="24"/>
+          <w:szCs w:val="24"/>
+          <w:lang w:val="en-US" w:eastAsia="ru-RU"/>
+        </w:rPr>
+      </w:pPr>
+      <w:r>
+        <w:rPr>
+          <w:rFonts w:ascii="Consolas" w:eastAsia="Times New Roman" w:hAnsi="Consolas" w:cs="Times New Roman"/>
+          <w:color w:val="D4D4D4"/>
+          <w:sz w:val="24"/>
+          <w:szCs w:val="24"/>
+          <w:lang w:val="en-US" w:eastAsia="ru-RU"/>
+        </w:rPr>
+        <w:lastRenderedPageBreak/>
+        <w:t xml:space="preserve">      </w:t>
+      </w:r>
+      <w:r>
+        <w:rPr>
+          <w:rFonts w:ascii="Consolas" w:eastAsia="Times New Roman" w:hAnsi="Consolas" w:cs="Times New Roman"/>
+          <w:color w:val="808080"/>
+          <w:sz w:val="24"/>
+          <w:szCs w:val="24"/>
+          <w:lang w:val="en-US" w:eastAsia="ru-RU"/>
+        </w:rPr>
+        <w:t>&lt;/</w:t>
+      </w:r>
+      <w:r>
+        <w:rPr>
+          <w:rFonts w:ascii="Consolas" w:eastAsia="Times New Roman" w:hAnsi="Consolas" w:cs="Times New Roman"/>
+          <w:color w:val="569CD6"/>
+          <w:sz w:val="24"/>
+          <w:szCs w:val="24"/>
+          <w:lang w:val="en-US" w:eastAsia="ru-RU"/>
+        </w:rPr>
+        <w:t>a</w:t>
+      </w:r>
+      <w:r>
+        <w:rPr>
+          <w:rFonts w:ascii="Consolas" w:eastAsia="Times New Roman" w:hAnsi="Consolas" w:cs="Times New Roman"/>
+          <w:color w:val="808080"/>
+          <w:sz w:val="24"/>
+          <w:szCs w:val="24"/>
+          <w:lang w:val="en-US" w:eastAsia="ru-RU"/>
+        </w:rPr>
+        <w:t>&gt;</w:t>
+      </w:r>
+    </w:p>
+    <w:p>
+      <w:pPr>
+        <w:shd w:val="clear" w:color="auto" w:fill="1E1E1E"/>
+        <w:spacing w:after="0" w:line="330" w:lineRule="atLeast"/>
+        <w:rPr>
+          <w:rFonts w:ascii="Consolas" w:eastAsia="Times New Roman" w:hAnsi="Consolas" w:cs="Times New Roman"/>
+          <w:color w:val="D4D4D4"/>
+          <w:sz w:val="24"/>
+          <w:szCs w:val="24"/>
+          <w:lang w:val="en-US" w:eastAsia="ru-RU"/>
+        </w:rPr>
+      </w:pPr>
+      <w:r>
+        <w:rPr>
+          <w:rFonts w:ascii="Consolas" w:eastAsia="Times New Roman" w:hAnsi="Consolas" w:cs="Times New Roman"/>
+          <w:color w:val="D4D4D4"/>
+          <w:sz w:val="24"/>
+          <w:szCs w:val="24"/>
+          <w:lang w:val="en-US" w:eastAsia="ru-RU"/>
+        </w:rPr>
+        <w:t xml:space="preserve">      </w:t>
+      </w:r>
+      <w:r>
+        <w:rPr>
+          <w:rFonts w:ascii="Consolas" w:eastAsia="Times New Roman" w:hAnsi="Consolas" w:cs="Times New Roman"/>
+          <w:color w:val="808080"/>
+          <w:sz w:val="24"/>
+          <w:szCs w:val="24"/>
+          <w:lang w:val="en-US" w:eastAsia="ru-RU"/>
+        </w:rPr>
+        <w:t>&lt;</w:t>
+      </w:r>
+      <w:r>
+        <w:rPr>
+          <w:rFonts w:ascii="Consolas" w:eastAsia="Times New Roman" w:hAnsi="Consolas" w:cs="Times New Roman"/>
+          <w:color w:val="569CD6"/>
+          <w:sz w:val="24"/>
+          <w:szCs w:val="24"/>
+          <w:lang w:val="en-US" w:eastAsia="ru-RU"/>
+        </w:rPr>
+        <w:t>button</w:t>
+      </w:r>
+      <w:r>
+        <w:rPr>
+          <w:rFonts w:ascii="Consolas" w:eastAsia="Times New Roman" w:hAnsi="Consolas" w:cs="Times New Roman"/>
+          <w:color w:val="D4D4D4"/>
+          <w:sz w:val="24"/>
+          <w:szCs w:val="24"/>
+          <w:lang w:val="en-US" w:eastAsia="ru-RU"/>
+        </w:rPr>
+        <w:t xml:space="preserve"> </w:t>
+      </w:r>
+      <w:r>
+        <w:rPr>
+          <w:rFonts w:ascii="Consolas" w:eastAsia="Times New Roman" w:hAnsi="Consolas" w:cs="Times New Roman"/>
+          <w:color w:val="9CDCFE"/>
+          <w:sz w:val="24"/>
+          <w:szCs w:val="24"/>
+          <w:lang w:val="en-US" w:eastAsia="ru-RU"/>
+        </w:rPr>
+        <w:t>type</w:t>
+      </w:r>
+      <w:r>
+        <w:rPr>
+          <w:rFonts w:ascii="Consolas" w:eastAsia="Times New Roman" w:hAnsi="Consolas" w:cs="Times New Roman"/>
+          <w:color w:val="D4D4D4"/>
+          <w:sz w:val="24"/>
+          <w:szCs w:val="24"/>
+          <w:lang w:val="en-US" w:eastAsia="ru-RU"/>
+        </w:rPr>
+        <w:t>=</w:t>
+      </w:r>
+      <w:r>
+        <w:rPr>
+          <w:rFonts w:ascii="Consolas" w:eastAsia="Times New Roman" w:hAnsi="Consolas" w:cs="Times New Roman"/>
+          <w:color w:val="CE9178"/>
+          <w:sz w:val="24"/>
+          <w:szCs w:val="24"/>
+          <w:lang w:val="en-US" w:eastAsia="ru-RU"/>
+        </w:rPr>
+        <w:t>"button"</w:t>
+      </w:r>
+      <w:r>
+        <w:rPr>
+          <w:rFonts w:ascii="Consolas" w:eastAsia="Times New Roman" w:hAnsi="Consolas" w:cs="Times New Roman"/>
+          <w:color w:val="D4D4D4"/>
+          <w:sz w:val="24"/>
+          <w:szCs w:val="24"/>
+          <w:lang w:val="en-US" w:eastAsia="ru-RU"/>
+        </w:rPr>
+        <w:t xml:space="preserve"> </w:t>
+      </w:r>
+      <w:r>
+        <w:rPr>
+          <w:rFonts w:ascii="Consolas" w:eastAsia="Times New Roman" w:hAnsi="Consolas" w:cs="Times New Roman"/>
+          <w:color w:val="9CDCFE"/>
+          <w:sz w:val="24"/>
+          <w:szCs w:val="24"/>
+          <w:lang w:val="en-US" w:eastAsia="ru-RU"/>
+        </w:rPr>
+        <w:t>class</w:t>
+      </w:r>
+      <w:r>
+        <w:rPr>
+          <w:rFonts w:ascii="Consolas" w:eastAsia="Times New Roman" w:hAnsi="Consolas" w:cs="Times New Roman"/>
+          <w:color w:val="D4D4D4"/>
+          <w:sz w:val="24"/>
+          <w:szCs w:val="24"/>
+          <w:lang w:val="en-US" w:eastAsia="ru-RU"/>
+        </w:rPr>
+        <w:t>=</w:t>
+      </w:r>
+      <w:r>
+        <w:rPr>
+          <w:rFonts w:ascii="Consolas" w:eastAsia="Times New Roman" w:hAnsi="Consolas" w:cs="Times New Roman"/>
+          <w:color w:val="CE9178"/>
+          <w:sz w:val="24"/>
+          <w:szCs w:val="24"/>
+          <w:lang w:val="en-US" w:eastAsia="ru-RU"/>
+        </w:rPr>
+        <w:t>"btn btn-primary"</w:t>
+      </w:r>
+      <w:r>
+        <w:rPr>
+          <w:rFonts w:ascii="Consolas" w:eastAsia="Times New Roman" w:hAnsi="Consolas" w:cs="Times New Roman"/>
+          <w:color w:val="D4D4D4"/>
+          <w:sz w:val="24"/>
+          <w:szCs w:val="24"/>
+          <w:lang w:val="en-US" w:eastAsia="ru-RU"/>
+        </w:rPr>
+        <w:t xml:space="preserve"> </w:t>
+      </w:r>
+      <w:r>
+        <w:rPr>
+          <w:rFonts w:ascii="Consolas" w:eastAsia="Times New Roman" w:hAnsi="Consolas" w:cs="Times New Roman"/>
+          <w:color w:val="9CDCFE"/>
+          <w:sz w:val="24"/>
+          <w:szCs w:val="24"/>
+          <w:lang w:val="en-US" w:eastAsia="ru-RU"/>
+        </w:rPr>
+        <w:t>id</w:t>
+      </w:r>
+      <w:r>
+        <w:rPr>
+          <w:rFonts w:ascii="Consolas" w:eastAsia="Times New Roman" w:hAnsi="Consolas" w:cs="Times New Roman"/>
+          <w:color w:val="D4D4D4"/>
+          <w:sz w:val="24"/>
+          <w:szCs w:val="24"/>
+          <w:lang w:val="en-US" w:eastAsia="ru-RU"/>
+        </w:rPr>
+        <w:t>=</w:t>
+      </w:r>
+      <w:r>
+        <w:rPr>
+          <w:rFonts w:ascii="Consolas" w:eastAsia="Times New Roman" w:hAnsi="Consolas" w:cs="Times New Roman"/>
+          <w:color w:val="CE9178"/>
+          <w:sz w:val="24"/>
+          <w:szCs w:val="24"/>
+          <w:lang w:val="en-US" w:eastAsia="ru-RU"/>
+        </w:rPr>
+        <w:t>"logoutBtn"</w:t>
+      </w:r>
+      <w:r>
+        <w:rPr>
+          <w:rFonts w:ascii="Consolas" w:eastAsia="Times New Roman" w:hAnsi="Consolas" w:cs="Times New Roman"/>
+          <w:color w:val="D4D4D4"/>
+          <w:sz w:val="24"/>
+          <w:szCs w:val="24"/>
+          <w:lang w:val="en-US" w:eastAsia="ru-RU"/>
+        </w:rPr>
+        <w:t xml:space="preserve"> </w:t>
+      </w:r>
+      <w:r>
+        <w:rPr>
+          <w:rFonts w:ascii="Consolas" w:eastAsia="Times New Roman" w:hAnsi="Consolas" w:cs="Times New Roman"/>
+          <w:color w:val="9CDCFE"/>
+          <w:sz w:val="24"/>
+          <w:szCs w:val="24"/>
+          <w:lang w:val="en-US" w:eastAsia="ru-RU"/>
+        </w:rPr>
+        <w:t>onclick</w:t>
+      </w:r>
+      <w:r>
+        <w:rPr>
+          <w:rFonts w:ascii="Consolas" w:eastAsia="Times New Roman" w:hAnsi="Consolas" w:cs="Times New Roman"/>
+          <w:color w:val="D4D4D4"/>
+          <w:sz w:val="24"/>
+          <w:szCs w:val="24"/>
+          <w:lang w:val="en-US" w:eastAsia="ru-RU"/>
+        </w:rPr>
+        <w:t>=</w:t>
+      </w:r>
+      <w:r>
+        <w:rPr>
+          <w:rFonts w:ascii="Consolas" w:eastAsia="Times New Roman" w:hAnsi="Consolas" w:cs="Times New Roman"/>
+          <w:color w:val="CE9178"/>
+          <w:sz w:val="24"/>
+          <w:szCs w:val="24"/>
+          <w:lang w:val="en-US" w:eastAsia="ru-RU"/>
+        </w:rPr>
+        <w:t>"</w:t>
+      </w:r>
+      <w:r>
+        <w:rPr>
+          <w:rFonts w:ascii="Consolas" w:eastAsia="Times New Roman" w:hAnsi="Consolas" w:cs="Times New Roman"/>
+          <w:color w:val="DCDCAA"/>
+          <w:sz w:val="24"/>
+          <w:szCs w:val="24"/>
+          <w:lang w:val="en-US" w:eastAsia="ru-RU"/>
+        </w:rPr>
+        <w:t>logout</w:t>
+      </w:r>
+      <w:r>
+        <w:rPr>
+          <w:rFonts w:ascii="Consolas" w:eastAsia="Times New Roman" w:hAnsi="Consolas" w:cs="Times New Roman"/>
+          <w:color w:val="CE9178"/>
+          <w:sz w:val="24"/>
+          <w:szCs w:val="24"/>
+          <w:lang w:val="en-US" w:eastAsia="ru-RU"/>
+        </w:rPr>
+        <w:t>()"</w:t>
+      </w:r>
+      <w:r>
+        <w:rPr>
+          <w:rFonts w:ascii="Consolas" w:eastAsia="Times New Roman" w:hAnsi="Consolas" w:cs="Times New Roman"/>
+          <w:color w:val="808080"/>
+          <w:sz w:val="24"/>
+          <w:szCs w:val="24"/>
+          <w:lang w:val="en-US" w:eastAsia="ru-RU"/>
+        </w:rPr>
+        <w:t>&gt;</w:t>
+      </w:r>
+      <w:r>
+        <w:rPr>
+          <w:rFonts w:ascii="Consolas" w:eastAsia="Times New Roman" w:hAnsi="Consolas" w:cs="Times New Roman"/>
+          <w:color w:val="D4D4D4"/>
+          <w:sz w:val="24"/>
+          <w:szCs w:val="24"/>
+          <w:lang w:val="en-US" w:eastAsia="ru-RU"/>
+        </w:rPr>
+        <w:t>logout</w:t>
+      </w:r>
+      <w:r>
+        <w:rPr>
+          <w:rFonts w:ascii="Consolas" w:eastAsia="Times New Roman" w:hAnsi="Consolas" w:cs="Times New Roman"/>
+          <w:color w:val="808080"/>
+          <w:sz w:val="24"/>
+          <w:szCs w:val="24"/>
+          <w:lang w:val="en-US" w:eastAsia="ru-RU"/>
+        </w:rPr>
+        <w:t>&lt;/</w:t>
+      </w:r>
+      <w:r>
+        <w:rPr>
+          <w:rFonts w:ascii="Consolas" w:eastAsia="Times New Roman" w:hAnsi="Consolas" w:cs="Times New Roman"/>
+          <w:color w:val="569CD6"/>
+          <w:sz w:val="24"/>
+          <w:szCs w:val="24"/>
+          <w:lang w:val="en-US" w:eastAsia="ru-RU"/>
+        </w:rPr>
+        <w:t>button</w:t>
+      </w:r>
+      <w:r>
+        <w:rPr>
+          <w:rFonts w:ascii="Consolas" w:eastAsia="Times New Roman" w:hAnsi="Consolas" w:cs="Times New Roman"/>
+          <w:color w:val="808080"/>
+          <w:sz w:val="24"/>
+          <w:szCs w:val="24"/>
+          <w:lang w:val="en-US" w:eastAsia="ru-RU"/>
+        </w:rPr>
+        <w:t>&gt;</w:t>
+      </w:r>
+    </w:p>
+    <w:p>
+      <w:pPr>
+        <w:shd w:val="clear" w:color="auto" w:fill="1E1E1E"/>
+        <w:spacing w:after="0" w:line="330" w:lineRule="atLeast"/>
+        <w:rPr>
+          <w:rFonts w:ascii="Consolas" w:eastAsia="Times New Roman" w:hAnsi="Consolas" w:cs="Times New Roman"/>
+          <w:color w:val="D4D4D4"/>
+          <w:sz w:val="24"/>
+          <w:szCs w:val="24"/>
+          <w:lang w:val="en-US" w:eastAsia="ru-RU"/>
+        </w:rPr>
+      </w:pPr>
+      <w:r>
+        <w:rPr>
+          <w:rFonts w:ascii="Consolas" w:eastAsia="Times New Roman" w:hAnsi="Consolas" w:cs="Times New Roman"/>
+          <w:color w:val="D4D4D4"/>
+          <w:sz w:val="24"/>
+          <w:szCs w:val="24"/>
+          <w:lang w:val="en-US" w:eastAsia="ru-RU"/>
+        </w:rPr>
+        <w:t xml:space="preserve">      </w:t>
+      </w:r>
+      <w:r>
+        <w:rPr>
+          <w:rFonts w:ascii="Consolas" w:eastAsia="Times New Roman" w:hAnsi="Consolas" w:cs="Times New Roman"/>
+          <w:color w:val="808080"/>
+          <w:sz w:val="24"/>
+          <w:szCs w:val="24"/>
+          <w:lang w:val="en-US" w:eastAsia="ru-RU"/>
+        </w:rPr>
+        <w:t>&lt;</w:t>
+      </w:r>
+      <w:r>
+        <w:rPr>
+          <w:rFonts w:ascii="Consolas" w:eastAsia="Times New Roman" w:hAnsi="Consolas" w:cs="Times New Roman"/>
+          <w:color w:val="569CD6"/>
+          <w:sz w:val="24"/>
+          <w:szCs w:val="24"/>
+          <w:lang w:val="en-US" w:eastAsia="ru-RU"/>
+        </w:rPr>
+        <w:t>div</w:t>
+      </w:r>
+      <w:r>
+        <w:rPr>
+          <w:rFonts w:ascii="Consolas" w:eastAsia="Times New Roman" w:hAnsi="Consolas" w:cs="Times New Roman"/>
+          <w:color w:val="D4D4D4"/>
+          <w:sz w:val="24"/>
+          <w:szCs w:val="24"/>
+          <w:lang w:val="en-US" w:eastAsia="ru-RU"/>
+        </w:rPr>
+        <w:t xml:space="preserve"> </w:t>
+      </w:r>
+      <w:r>
+        <w:rPr>
+          <w:rFonts w:ascii="Consolas" w:eastAsia="Times New Roman" w:hAnsi="Consolas" w:cs="Times New Roman"/>
+          <w:color w:val="9CDCFE"/>
+          <w:sz w:val="24"/>
+          <w:szCs w:val="24"/>
+          <w:lang w:val="en-US" w:eastAsia="ru-RU"/>
+        </w:rPr>
+        <w:t>class</w:t>
+      </w:r>
+      <w:r>
+        <w:rPr>
+          <w:rFonts w:ascii="Consolas" w:eastAsia="Times New Roman" w:hAnsi="Consolas" w:cs="Times New Roman"/>
+          <w:color w:val="D4D4D4"/>
+          <w:sz w:val="24"/>
+          <w:szCs w:val="24"/>
+          <w:lang w:val="en-US" w:eastAsia="ru-RU"/>
+        </w:rPr>
+        <w:t>=</w:t>
+      </w:r>
+      <w:r>
+        <w:rPr>
+          <w:rFonts w:ascii="Consolas" w:eastAsia="Times New Roman" w:hAnsi="Consolas" w:cs="Times New Roman"/>
+          <w:color w:val="CE9178"/>
+          <w:sz w:val="24"/>
+          <w:szCs w:val="24"/>
+          <w:lang w:val="en-US" w:eastAsia="ru-RU"/>
+        </w:rPr>
+        <w:t>"login_form"</w:t>
+      </w:r>
+      <w:r>
+        <w:rPr>
+          <w:rFonts w:ascii="Consolas" w:eastAsia="Times New Roman" w:hAnsi="Consolas" w:cs="Times New Roman"/>
+          <w:color w:val="808080"/>
+          <w:sz w:val="24"/>
+          <w:szCs w:val="24"/>
+          <w:lang w:val="en-US" w:eastAsia="ru-RU"/>
+        </w:rPr>
+        <w:t>&gt;</w:t>
+      </w:r>
+    </w:p>
+    <w:p>
+      <w:pPr>
+        <w:shd w:val="clear" w:color="auto" w:fill="1E1E1E"/>
+        <w:spacing w:after="0" w:line="330" w:lineRule="atLeast"/>
+        <w:rPr>
+          <w:rFonts w:ascii="Consolas" w:eastAsia="Times New Roman" w:hAnsi="Consolas" w:cs="Times New Roman"/>
+          <w:color w:val="D4D4D4"/>
+          <w:sz w:val="24"/>
+          <w:szCs w:val="24"/>
+          <w:lang w:val="en-US" w:eastAsia="ru-RU"/>
+        </w:rPr>
+      </w:pPr>
+      <w:r>
+        <w:rPr>
+          <w:rFonts w:ascii="Consolas" w:eastAsia="Times New Roman" w:hAnsi="Consolas" w:cs="Times New Roman"/>
+          <w:color w:val="D4D4D4"/>
+          <w:sz w:val="24"/>
+          <w:szCs w:val="24"/>
+          <w:lang w:val="en-US" w:eastAsia="ru-RU"/>
+        </w:rPr>
+        <w:t xml:space="preserve">        </w:t>
+      </w:r>
+      <w:r>
+        <w:rPr>
+          <w:rFonts w:ascii="Consolas" w:eastAsia="Times New Roman" w:hAnsi="Consolas" w:cs="Times New Roman"/>
+          <w:color w:val="808080"/>
+          <w:sz w:val="24"/>
+          <w:szCs w:val="24"/>
+          <w:lang w:val="en-US" w:eastAsia="ru-RU"/>
+        </w:rPr>
+        <w:t>&lt;</w:t>
+      </w:r>
+      <w:r>
+        <w:rPr>
+          <w:rFonts w:ascii="Consolas" w:eastAsia="Times New Roman" w:hAnsi="Consolas" w:cs="Times New Roman"/>
+          <w:color w:val="569CD6"/>
+          <w:sz w:val="24"/>
+          <w:szCs w:val="24"/>
+          <w:lang w:val="en-US" w:eastAsia="ru-RU"/>
+        </w:rPr>
+        <w:t>form</w:t>
+      </w:r>
+      <w:r>
+        <w:rPr>
+          <w:rFonts w:ascii="Consolas" w:eastAsia="Times New Roman" w:hAnsi="Consolas" w:cs="Times New Roman"/>
+          <w:color w:val="D4D4D4"/>
+          <w:sz w:val="24"/>
+          <w:szCs w:val="24"/>
+          <w:lang w:val="en-US" w:eastAsia="ru-RU"/>
+        </w:rPr>
+        <w:t xml:space="preserve"> </w:t>
+      </w:r>
+      <w:r>
+        <w:rPr>
+          <w:rFonts w:ascii="Consolas" w:eastAsia="Times New Roman" w:hAnsi="Consolas" w:cs="Times New Roman"/>
+          <w:color w:val="9CDCFE"/>
+          <w:sz w:val="24"/>
+          <w:szCs w:val="24"/>
+          <w:lang w:val="en-US" w:eastAsia="ru-RU"/>
+        </w:rPr>
+        <w:t>id</w:t>
+      </w:r>
+      <w:r>
+        <w:rPr>
+          <w:rFonts w:ascii="Consolas" w:eastAsia="Times New Roman" w:hAnsi="Consolas" w:cs="Times New Roman"/>
+          <w:color w:val="D4D4D4"/>
+          <w:sz w:val="24"/>
+          <w:szCs w:val="24"/>
+          <w:lang w:val="en-US" w:eastAsia="ru-RU"/>
+        </w:rPr>
+        <w:t>=</w:t>
+      </w:r>
+      <w:r>
+        <w:rPr>
+          <w:rFonts w:ascii="Consolas" w:eastAsia="Times New Roman" w:hAnsi="Consolas" w:cs="Times New Roman"/>
+          <w:color w:val="CE9178"/>
+          <w:sz w:val="24"/>
+          <w:szCs w:val="24"/>
+          <w:lang w:val="en-US" w:eastAsia="ru-RU"/>
+        </w:rPr>
+        <w:t>"login_form"</w:t>
+      </w:r>
+      <w:r>
+        <w:rPr>
+          <w:rFonts w:ascii="Consolas" w:eastAsia="Times New Roman" w:hAnsi="Consolas" w:cs="Times New Roman"/>
+          <w:color w:val="D4D4D4"/>
+          <w:sz w:val="24"/>
+          <w:szCs w:val="24"/>
+          <w:lang w:val="en-US" w:eastAsia="ru-RU"/>
+        </w:rPr>
+        <w:t xml:space="preserve"> </w:t>
+      </w:r>
+      <w:r>
+        <w:rPr>
+          <w:rFonts w:ascii="Consolas" w:eastAsia="Times New Roman" w:hAnsi="Consolas" w:cs="Times New Roman"/>
+          <w:color w:val="9CDCFE"/>
+          <w:sz w:val="24"/>
+          <w:szCs w:val="24"/>
+          <w:lang w:val="en-US" w:eastAsia="ru-RU"/>
+        </w:rPr>
+        <w:t>onsubmit</w:t>
+      </w:r>
+      <w:r>
+        <w:rPr>
+          <w:rFonts w:ascii="Consolas" w:eastAsia="Times New Roman" w:hAnsi="Consolas" w:cs="Times New Roman"/>
+          <w:color w:val="D4D4D4"/>
+          <w:sz w:val="24"/>
+          <w:szCs w:val="24"/>
+          <w:lang w:val="en-US" w:eastAsia="ru-RU"/>
+        </w:rPr>
+        <w:t>=</w:t>
+      </w:r>
+      <w:r>
+        <w:rPr>
+          <w:rFonts w:ascii="Consolas" w:eastAsia="Times New Roman" w:hAnsi="Consolas" w:cs="Times New Roman"/>
+          <w:color w:val="CE9178"/>
+          <w:sz w:val="24"/>
+          <w:szCs w:val="24"/>
+          <w:lang w:val="en-US" w:eastAsia="ru-RU"/>
+        </w:rPr>
+        <w:t>"</w:t>
+      </w:r>
+      <w:r>
+        <w:rPr>
+          <w:rFonts w:ascii="Consolas" w:eastAsia="Times New Roman" w:hAnsi="Consolas" w:cs="Times New Roman"/>
+          <w:color w:val="DCDCAA"/>
+          <w:sz w:val="24"/>
+          <w:szCs w:val="24"/>
+          <w:lang w:val="en-US" w:eastAsia="ru-RU"/>
+        </w:rPr>
+        <w:t>loginSubmit</w:t>
+      </w:r>
+      <w:r>
+        <w:rPr>
+          <w:rFonts w:ascii="Consolas" w:eastAsia="Times New Roman" w:hAnsi="Consolas" w:cs="Times New Roman"/>
+          <w:color w:val="CE9178"/>
+          <w:sz w:val="24"/>
+          <w:szCs w:val="24"/>
+          <w:lang w:val="en-US" w:eastAsia="ru-RU"/>
+        </w:rPr>
+        <w:t>(</w:t>
+      </w:r>
+      <w:r>
+        <w:rPr>
+          <w:rFonts w:ascii="Consolas" w:eastAsia="Times New Roman" w:hAnsi="Consolas" w:cs="Times New Roman"/>
+          <w:color w:val="9CDCFE"/>
+          <w:sz w:val="24"/>
+          <w:szCs w:val="24"/>
+          <w:lang w:val="en-US" w:eastAsia="ru-RU"/>
+        </w:rPr>
+        <w:t>event</w:t>
+      </w:r>
+      <w:r>
+        <w:rPr>
+          <w:rFonts w:ascii="Consolas" w:eastAsia="Times New Roman" w:hAnsi="Consolas" w:cs="Times New Roman"/>
+          <w:color w:val="CE9178"/>
+          <w:sz w:val="24"/>
+          <w:szCs w:val="24"/>
+          <w:lang w:val="en-US" w:eastAsia="ru-RU"/>
+        </w:rPr>
+        <w:t>)"</w:t>
+      </w:r>
+      <w:r>
+        <w:rPr>
+          <w:rFonts w:ascii="Consolas" w:eastAsia="Times New Roman" w:hAnsi="Consolas" w:cs="Times New Roman"/>
+          <w:color w:val="808080"/>
+          <w:sz w:val="24"/>
+          <w:szCs w:val="24"/>
+          <w:lang w:val="en-US" w:eastAsia="ru-RU"/>
+        </w:rPr>
+        <w:t>&gt;</w:t>
+      </w:r>
+    </w:p>
+    <w:p>
+      <w:pPr>
+        <w:shd w:val="clear" w:color="auto" w:fill="1E1E1E"/>
+        <w:spacing w:after="0" w:line="330" w:lineRule="atLeast"/>
+        <w:rPr>
+          <w:rFonts w:ascii="Consolas" w:eastAsia="Times New Roman" w:hAnsi="Consolas" w:cs="Times New Roman"/>
+          <w:color w:val="D4D4D4"/>
+          <w:sz w:val="24"/>
+          <w:szCs w:val="24"/>
+          <w:lang w:val="en-US" w:eastAsia="ru-RU"/>
+        </w:rPr>
+      </w:pPr>
+      <w:r>
+        <w:rPr>
+          <w:rFonts w:ascii="Consolas" w:eastAsia="Times New Roman" w:hAnsi="Consolas" w:cs="Times New Roman"/>
+          <w:color w:val="D4D4D4"/>
+          <w:sz w:val="24"/>
+          <w:szCs w:val="24"/>
+          <w:lang w:val="en-US" w:eastAsia="ru-RU"/>
+        </w:rPr>
+        <w:t xml:space="preserve">          </w:t>
+      </w:r>
+      <w:r>
+        <w:rPr>
+          <w:rFonts w:ascii="Consolas" w:eastAsia="Times New Roman" w:hAnsi="Consolas" w:cs="Times New Roman"/>
+          <w:color w:val="808080"/>
+          <w:sz w:val="24"/>
+          <w:szCs w:val="24"/>
+          <w:lang w:val="en-US" w:eastAsia="ru-RU"/>
+        </w:rPr>
+        <w:t>&lt;</w:t>
+      </w:r>
+      <w:r>
+        <w:rPr>
+          <w:rFonts w:ascii="Consolas" w:eastAsia="Times New Roman" w:hAnsi="Consolas" w:cs="Times New Roman"/>
+          <w:color w:val="569CD6"/>
+          <w:sz w:val="24"/>
+          <w:szCs w:val="24"/>
+          <w:lang w:val="en-US" w:eastAsia="ru-RU"/>
+        </w:rPr>
+        <w:t>input</w:t>
+      </w:r>
+      <w:r>
+        <w:rPr>
+          <w:rFonts w:ascii="Consolas" w:eastAsia="Times New Roman" w:hAnsi="Consolas" w:cs="Times New Roman"/>
+          <w:color w:val="D4D4D4"/>
+          <w:sz w:val="24"/>
+          <w:szCs w:val="24"/>
+          <w:lang w:val="en-US" w:eastAsia="ru-RU"/>
+        </w:rPr>
+        <w:t xml:space="preserve"> </w:t>
+      </w:r>
+      <w:r>
+        <w:rPr>
+          <w:rFonts w:ascii="Consolas" w:eastAsia="Times New Roman" w:hAnsi="Consolas" w:cs="Times New Roman"/>
+          <w:color w:val="9CDCFE"/>
+          <w:sz w:val="24"/>
+          <w:szCs w:val="24"/>
+          <w:lang w:val="en-US" w:eastAsia="ru-RU"/>
+        </w:rPr>
+        <w:t>placeholder</w:t>
+      </w:r>
+      <w:r>
+        <w:rPr>
+          <w:rFonts w:ascii="Consolas" w:eastAsia="Times New Roman" w:hAnsi="Consolas" w:cs="Times New Roman"/>
+          <w:color w:val="D4D4D4"/>
+          <w:sz w:val="24"/>
+          <w:szCs w:val="24"/>
+          <w:lang w:val="en-US" w:eastAsia="ru-RU"/>
+        </w:rPr>
+        <w:t>=</w:t>
+      </w:r>
+      <w:r>
+        <w:rPr>
+          <w:rFonts w:ascii="Consolas" w:eastAsia="Times New Roman" w:hAnsi="Consolas" w:cs="Times New Roman"/>
+          <w:color w:val="CE9178"/>
+          <w:sz w:val="24"/>
+          <w:szCs w:val="24"/>
+          <w:lang w:val="en-US" w:eastAsia="ru-RU"/>
+        </w:rPr>
+        <w:t>"Username"</w:t>
+      </w:r>
+      <w:r>
+        <w:rPr>
+          <w:rFonts w:ascii="Consolas" w:eastAsia="Times New Roman" w:hAnsi="Consolas" w:cs="Times New Roman"/>
+          <w:color w:val="D4D4D4"/>
+          <w:sz w:val="24"/>
+          <w:szCs w:val="24"/>
+          <w:lang w:val="en-US" w:eastAsia="ru-RU"/>
+        </w:rPr>
+        <w:t xml:space="preserve"> </w:t>
+      </w:r>
+      <w:r>
+        <w:rPr>
+          <w:rFonts w:ascii="Consolas" w:eastAsia="Times New Roman" w:hAnsi="Consolas" w:cs="Times New Roman"/>
+          <w:color w:val="9CDCFE"/>
+          <w:sz w:val="24"/>
+          <w:szCs w:val="24"/>
+          <w:lang w:val="en-US" w:eastAsia="ru-RU"/>
+        </w:rPr>
+        <w:t>name</w:t>
+      </w:r>
+      <w:r>
+        <w:rPr>
+          <w:rFonts w:ascii="Consolas" w:eastAsia="Times New Roman" w:hAnsi="Consolas" w:cs="Times New Roman"/>
+          <w:color w:val="D4D4D4"/>
+          <w:sz w:val="24"/>
+          <w:szCs w:val="24"/>
+          <w:lang w:val="en-US" w:eastAsia="ru-RU"/>
+        </w:rPr>
+        <w:t>=</w:t>
+      </w:r>
+      <w:r>
+        <w:rPr>
+          <w:rFonts w:ascii="Consolas" w:eastAsia="Times New Roman" w:hAnsi="Consolas" w:cs="Times New Roman"/>
+          <w:color w:val="CE9178"/>
+          <w:sz w:val="24"/>
+          <w:szCs w:val="24"/>
+          <w:lang w:val="en-US" w:eastAsia="ru-RU"/>
+        </w:rPr>
+        <w:t>"username"</w:t>
+      </w:r>
+      <w:r>
+        <w:rPr>
+          <w:rFonts w:ascii="Consolas" w:eastAsia="Times New Roman" w:hAnsi="Consolas" w:cs="Times New Roman"/>
+          <w:color w:val="D4D4D4"/>
+          <w:sz w:val="24"/>
+          <w:szCs w:val="24"/>
+          <w:lang w:val="en-US" w:eastAsia="ru-RU"/>
+        </w:rPr>
+        <w:t xml:space="preserve"> </w:t>
+      </w:r>
+      <w:r>
+        <w:rPr>
+          <w:rFonts w:ascii="Consolas" w:eastAsia="Times New Roman" w:hAnsi="Consolas" w:cs="Times New Roman"/>
+          <w:color w:val="9CDCFE"/>
+          <w:sz w:val="24"/>
+          <w:szCs w:val="24"/>
+          <w:lang w:val="en-US" w:eastAsia="ru-RU"/>
+        </w:rPr>
+        <w:t>id</w:t>
+      </w:r>
+      <w:r>
+        <w:rPr>
+          <w:rFonts w:ascii="Consolas" w:eastAsia="Times New Roman" w:hAnsi="Consolas" w:cs="Times New Roman"/>
+          <w:color w:val="D4D4D4"/>
+          <w:sz w:val="24"/>
+          <w:szCs w:val="24"/>
+          <w:lang w:val="en-US" w:eastAsia="ru-RU"/>
+        </w:rPr>
+        <w:t>=</w:t>
+      </w:r>
+      <w:r>
+        <w:rPr>
+          <w:rFonts w:ascii="Consolas" w:eastAsia="Times New Roman" w:hAnsi="Consolas" w:cs="Times New Roman"/>
+          <w:color w:val="CE9178"/>
+          <w:sz w:val="24"/>
+          <w:szCs w:val="24"/>
+          <w:lang w:val="en-US" w:eastAsia="ru-RU"/>
+        </w:rPr>
+        <w:t>"username"</w:t>
+      </w:r>
+      <w:r>
+        <w:rPr>
+          <w:rFonts w:ascii="Consolas" w:eastAsia="Times New Roman" w:hAnsi="Consolas" w:cs="Times New Roman"/>
+          <w:color w:val="D4D4D4"/>
+          <w:sz w:val="24"/>
+          <w:szCs w:val="24"/>
+          <w:lang w:val="en-US" w:eastAsia="ru-RU"/>
+        </w:rPr>
+        <w:t xml:space="preserve"> </w:t>
+      </w:r>
+      <w:r>
+        <w:rPr>
+          <w:rFonts w:ascii="Consolas" w:eastAsia="Times New Roman" w:hAnsi="Consolas" w:cs="Times New Roman"/>
+          <w:color w:val="808080"/>
+          <w:sz w:val="24"/>
+          <w:szCs w:val="24"/>
+          <w:lang w:val="en-US" w:eastAsia="ru-RU"/>
+        </w:rPr>
+        <w:t>/&gt;</w:t>
+      </w:r>
+    </w:p>
+    <w:p>
+      <w:pPr>
+        <w:shd w:val="clear" w:color="auto" w:fill="1E1E1E"/>
+        <w:spacing w:after="0" w:line="330" w:lineRule="atLeast"/>
+        <w:rPr>
+          <w:rFonts w:ascii="Consolas" w:eastAsia="Times New Roman" w:hAnsi="Consolas" w:cs="Times New Roman"/>
+          <w:color w:val="D4D4D4"/>
+          <w:sz w:val="24"/>
+          <w:szCs w:val="24"/>
+          <w:lang w:val="en-US" w:eastAsia="ru-RU"/>
+        </w:rPr>
+      </w:pPr>
+      <w:r>
+        <w:rPr>
+          <w:rFonts w:ascii="Consolas" w:eastAsia="Times New Roman" w:hAnsi="Consolas" w:cs="Times New Roman"/>
+          <w:color w:val="D4D4D4"/>
+          <w:sz w:val="24"/>
+          <w:szCs w:val="24"/>
+          <w:lang w:val="en-US" w:eastAsia="ru-RU"/>
+        </w:rPr>
+        <w:t xml:space="preserve">          </w:t>
+      </w:r>
+      <w:r>
+        <w:rPr>
+          <w:rFonts w:ascii="Consolas" w:eastAsia="Times New Roman" w:hAnsi="Consolas" w:cs="Times New Roman"/>
+          <w:color w:val="808080"/>
+          <w:sz w:val="24"/>
+          <w:szCs w:val="24"/>
+          <w:lang w:val="en-US" w:eastAsia="ru-RU"/>
+        </w:rPr>
+        <w:t>&lt;</w:t>
+      </w:r>
+      <w:r>
+        <w:rPr>
+          <w:rFonts w:ascii="Consolas" w:eastAsia="Times New Roman" w:hAnsi="Consolas" w:cs="Times New Roman"/>
+          <w:color w:val="569CD6"/>
+          <w:sz w:val="24"/>
+          <w:szCs w:val="24"/>
+          <w:lang w:val="en-US" w:eastAsia="ru-RU"/>
+        </w:rPr>
+        <w:t>input</w:t>
+      </w:r>
+      <w:r>
+        <w:rPr>
+          <w:rFonts w:ascii="Consolas" w:eastAsia="Times New Roman" w:hAnsi="Consolas" w:cs="Times New Roman"/>
+          <w:color w:val="D4D4D4"/>
+          <w:sz w:val="24"/>
+          <w:szCs w:val="24"/>
+          <w:lang w:val="en-US" w:eastAsia="ru-RU"/>
+        </w:rPr>
+        <w:t xml:space="preserve"> </w:t>
+      </w:r>
+      <w:r>
+        <w:rPr>
+          <w:rFonts w:ascii="Consolas" w:eastAsia="Times New Roman" w:hAnsi="Consolas" w:cs="Times New Roman"/>
+          <w:color w:val="9CDCFE"/>
+          <w:sz w:val="24"/>
+          <w:szCs w:val="24"/>
+          <w:lang w:val="en-US" w:eastAsia="ru-RU"/>
+        </w:rPr>
+        <w:t>placeholder</w:t>
+      </w:r>
+      <w:r>
+        <w:rPr>
+          <w:rFonts w:ascii="Consolas" w:eastAsia="Times New Roman" w:hAnsi="Consolas" w:cs="Times New Roman"/>
+          <w:color w:val="D4D4D4"/>
+          <w:sz w:val="24"/>
+          <w:szCs w:val="24"/>
+          <w:lang w:val="en-US" w:eastAsia="ru-RU"/>
+        </w:rPr>
+        <w:t>=</w:t>
+      </w:r>
+      <w:r>
+        <w:rPr>
+          <w:rFonts w:ascii="Consolas" w:eastAsia="Times New Roman" w:hAnsi="Consolas" w:cs="Times New Roman"/>
+          <w:color w:val="CE9178"/>
+          <w:sz w:val="24"/>
+          <w:szCs w:val="24"/>
+          <w:lang w:val="en-US" w:eastAsia="ru-RU"/>
+        </w:rPr>
+        <w:t>"PIN"</w:t>
+      </w:r>
+      <w:r>
+        <w:rPr>
+          <w:rFonts w:ascii="Consolas" w:eastAsia="Times New Roman" w:hAnsi="Consolas" w:cs="Times New Roman"/>
+          <w:color w:val="D4D4D4"/>
+          <w:sz w:val="24"/>
+          <w:szCs w:val="24"/>
+          <w:lang w:val="en-US" w:eastAsia="ru-RU"/>
+        </w:rPr>
+        <w:t xml:space="preserve"> </w:t>
+      </w:r>
+      <w:r>
+        <w:rPr>
+          <w:rFonts w:ascii="Consolas" w:eastAsia="Times New Roman" w:hAnsi="Consolas" w:cs="Times New Roman"/>
+          <w:color w:val="9CDCFE"/>
+          <w:sz w:val="24"/>
+          <w:szCs w:val="24"/>
+          <w:lang w:val="en-US" w:eastAsia="ru-RU"/>
+        </w:rPr>
+        <w:t>name</w:t>
+      </w:r>
+      <w:r>
+        <w:rPr>
+          <w:rFonts w:ascii="Consolas" w:eastAsia="Times New Roman" w:hAnsi="Consolas" w:cs="Times New Roman"/>
+          <w:color w:val="D4D4D4"/>
+          <w:sz w:val="24"/>
+          <w:szCs w:val="24"/>
+          <w:lang w:val="en-US" w:eastAsia="ru-RU"/>
+        </w:rPr>
+        <w:t>=</w:t>
+      </w:r>
+      <w:r>
+        <w:rPr>
+          <w:rFonts w:ascii="Consolas" w:eastAsia="Times New Roman" w:hAnsi="Consolas" w:cs="Times New Roman"/>
+          <w:color w:val="CE9178"/>
+          <w:sz w:val="24"/>
+          <w:szCs w:val="24"/>
+          <w:lang w:val="en-US" w:eastAsia="ru-RU"/>
+        </w:rPr>
+        <w:t>"pin"</w:t>
+      </w:r>
+      <w:r>
+        <w:rPr>
+          <w:rFonts w:ascii="Consolas" w:eastAsia="Times New Roman" w:hAnsi="Consolas" w:cs="Times New Roman"/>
+          <w:color w:val="D4D4D4"/>
+          <w:sz w:val="24"/>
+          <w:szCs w:val="24"/>
+          <w:lang w:val="en-US" w:eastAsia="ru-RU"/>
+        </w:rPr>
+        <w:t xml:space="preserve"> </w:t>
+      </w:r>
+      <w:r>
+        <w:rPr>
+          <w:rFonts w:ascii="Consolas" w:eastAsia="Times New Roman" w:hAnsi="Consolas" w:cs="Times New Roman"/>
+          <w:color w:val="9CDCFE"/>
+          <w:sz w:val="24"/>
+          <w:szCs w:val="24"/>
+          <w:lang w:val="en-US" w:eastAsia="ru-RU"/>
+        </w:rPr>
+        <w:t>type</w:t>
+      </w:r>
+      <w:r>
+        <w:rPr>
+          <w:rFonts w:ascii="Consolas" w:eastAsia="Times New Roman" w:hAnsi="Consolas" w:cs="Times New Roman"/>
+          <w:color w:val="D4D4D4"/>
+          <w:sz w:val="24"/>
+          <w:szCs w:val="24"/>
+          <w:lang w:val="en-US" w:eastAsia="ru-RU"/>
+        </w:rPr>
+        <w:t>=</w:t>
+      </w:r>
+      <w:r>
+        <w:rPr>
+          <w:rFonts w:ascii="Consolas" w:eastAsia="Times New Roman" w:hAnsi="Consolas" w:cs="Times New Roman"/>
+          <w:color w:val="CE9178"/>
+          <w:sz w:val="24"/>
+          <w:szCs w:val="24"/>
+          <w:lang w:val="en-US" w:eastAsia="ru-RU"/>
+        </w:rPr>
+        <w:t>"password"</w:t>
+      </w:r>
+      <w:r>
+        <w:rPr>
+          <w:rFonts w:ascii="Consolas" w:eastAsia="Times New Roman" w:hAnsi="Consolas" w:cs="Times New Roman"/>
+          <w:color w:val="D4D4D4"/>
+          <w:sz w:val="24"/>
+          <w:szCs w:val="24"/>
+          <w:lang w:val="en-US" w:eastAsia="ru-RU"/>
+        </w:rPr>
+        <w:t xml:space="preserve"> </w:t>
+      </w:r>
+      <w:r>
+        <w:rPr>
+          <w:rFonts w:ascii="Consolas" w:eastAsia="Times New Roman" w:hAnsi="Consolas" w:cs="Times New Roman"/>
+          <w:color w:val="9CDCFE"/>
+          <w:sz w:val="24"/>
+          <w:szCs w:val="24"/>
+          <w:lang w:val="en-US" w:eastAsia="ru-RU"/>
+        </w:rPr>
+        <w:t>id</w:t>
+      </w:r>
+      <w:r>
+        <w:rPr>
+          <w:rFonts w:ascii="Consolas" w:eastAsia="Times New Roman" w:hAnsi="Consolas" w:cs="Times New Roman"/>
+          <w:color w:val="D4D4D4"/>
+          <w:sz w:val="24"/>
+          <w:szCs w:val="24"/>
+          <w:lang w:val="en-US" w:eastAsia="ru-RU"/>
+        </w:rPr>
+        <w:t>=</w:t>
+      </w:r>
+      <w:r>
+        <w:rPr>
+          <w:rFonts w:ascii="Consolas" w:eastAsia="Times New Roman" w:hAnsi="Consolas" w:cs="Times New Roman"/>
+          <w:color w:val="CE9178"/>
+          <w:sz w:val="24"/>
+          <w:szCs w:val="24"/>
+          <w:lang w:val="en-US" w:eastAsia="ru-RU"/>
+        </w:rPr>
+        <w:t>"pin"</w:t>
+      </w:r>
+      <w:r>
+        <w:rPr>
+          <w:rFonts w:ascii="Consolas" w:eastAsia="Times New Roman" w:hAnsi="Consolas" w:cs="Times New Roman"/>
+          <w:color w:val="D4D4D4"/>
+          <w:sz w:val="24"/>
+          <w:szCs w:val="24"/>
+          <w:lang w:val="en-US" w:eastAsia="ru-RU"/>
+        </w:rPr>
+        <w:t xml:space="preserve"> </w:t>
+      </w:r>
+      <w:r>
+        <w:rPr>
+          <w:rFonts w:ascii="Consolas" w:eastAsia="Times New Roman" w:hAnsi="Consolas" w:cs="Times New Roman"/>
+          <w:color w:val="808080"/>
+          <w:sz w:val="24"/>
+          <w:szCs w:val="24"/>
+          <w:lang w:val="en-US" w:eastAsia="ru-RU"/>
+        </w:rPr>
+        <w:t>/&gt;</w:t>
+      </w:r>
+    </w:p>
+    <w:p>
+      <w:pPr>
+        <w:shd w:val="clear" w:color="auto" w:fill="1E1E1E"/>
+        <w:spacing w:after="0" w:line="330" w:lineRule="atLeast"/>
+        <w:rPr>
+          <w:rFonts w:ascii="Consolas" w:eastAsia="Times New Roman" w:hAnsi="Consolas" w:cs="Times New Roman"/>
+          <w:color w:val="D4D4D4"/>
+          <w:sz w:val="24"/>
+          <w:szCs w:val="24"/>
+          <w:lang w:val="en-US" w:eastAsia="ru-RU"/>
+        </w:rPr>
+      </w:pPr>
+      <w:r>
+        <w:rPr>
+          <w:rFonts w:ascii="Consolas" w:eastAsia="Times New Roman" w:hAnsi="Consolas" w:cs="Times New Roman"/>
+          <w:color w:val="D4D4D4"/>
+          <w:sz w:val="24"/>
+          <w:szCs w:val="24"/>
+          <w:lang w:val="en-US" w:eastAsia="ru-RU"/>
+        </w:rPr>
+        <w:t xml:space="preserve">          </w:t>
+      </w:r>
+      <w:r>
+        <w:rPr>
+          <w:rFonts w:ascii="Consolas" w:eastAsia="Times New Roman" w:hAnsi="Consolas" w:cs="Times New Roman"/>
+          <w:color w:val="808080"/>
+          <w:sz w:val="24"/>
+          <w:szCs w:val="24"/>
+          <w:lang w:val="en-US" w:eastAsia="ru-RU"/>
+        </w:rPr>
+        <w:t>&lt;</w:t>
+      </w:r>
+      <w:r>
+        <w:rPr>
+          <w:rFonts w:ascii="Consolas" w:eastAsia="Times New Roman" w:hAnsi="Consolas" w:cs="Times New Roman"/>
+          <w:color w:val="569CD6"/>
+          <w:sz w:val="24"/>
+          <w:szCs w:val="24"/>
+          <w:lang w:val="en-US" w:eastAsia="ru-RU"/>
+        </w:rPr>
+        <w:t>input</w:t>
+      </w:r>
+      <w:r>
+        <w:rPr>
+          <w:rFonts w:ascii="Consolas" w:eastAsia="Times New Roman" w:hAnsi="Consolas" w:cs="Times New Roman"/>
+          <w:color w:val="D4D4D4"/>
+          <w:sz w:val="24"/>
+          <w:szCs w:val="24"/>
+          <w:lang w:val="en-US" w:eastAsia="ru-RU"/>
+        </w:rPr>
+        <w:t xml:space="preserve"> </w:t>
+      </w:r>
+      <w:r>
+        <w:rPr>
+          <w:rFonts w:ascii="Consolas" w:eastAsia="Times New Roman" w:hAnsi="Consolas" w:cs="Times New Roman"/>
+          <w:color w:val="9CDCFE"/>
+          <w:sz w:val="24"/>
+          <w:szCs w:val="24"/>
+          <w:lang w:val="en-US" w:eastAsia="ru-RU"/>
+        </w:rPr>
+        <w:t>type</w:t>
+      </w:r>
+      <w:r>
+        <w:rPr>
+          <w:rFonts w:ascii="Consolas" w:eastAsia="Times New Roman" w:hAnsi="Consolas" w:cs="Times New Roman"/>
+          <w:color w:val="D4D4D4"/>
+          <w:sz w:val="24"/>
+          <w:szCs w:val="24"/>
+          <w:lang w:val="en-US" w:eastAsia="ru-RU"/>
+        </w:rPr>
+        <w:t>=</w:t>
+      </w:r>
+      <w:r>
+        <w:rPr>
+          <w:rFonts w:ascii="Consolas" w:eastAsia="Times New Roman" w:hAnsi="Consolas" w:cs="Times New Roman"/>
+          <w:color w:val="CE9178"/>
+          <w:sz w:val="24"/>
+          <w:szCs w:val="24"/>
+          <w:lang w:val="en-US" w:eastAsia="ru-RU"/>
+        </w:rPr>
+        <w:t>"submit"</w:t>
+      </w:r>
+      <w:r>
+        <w:rPr>
+          <w:rFonts w:ascii="Consolas" w:eastAsia="Times New Roman" w:hAnsi="Consolas" w:cs="Times New Roman"/>
+          <w:color w:val="D4D4D4"/>
+          <w:sz w:val="24"/>
+          <w:szCs w:val="24"/>
+          <w:lang w:val="en-US" w:eastAsia="ru-RU"/>
+        </w:rPr>
+        <w:t xml:space="preserve"> </w:t>
+      </w:r>
+      <w:r>
+        <w:rPr>
+          <w:rFonts w:ascii="Consolas" w:eastAsia="Times New Roman" w:hAnsi="Consolas" w:cs="Times New Roman"/>
+          <w:color w:val="9CDCFE"/>
+          <w:sz w:val="24"/>
+          <w:szCs w:val="24"/>
+          <w:lang w:val="en-US" w:eastAsia="ru-RU"/>
+        </w:rPr>
+        <w:t>placeholder</w:t>
+      </w:r>
+      <w:r>
+        <w:rPr>
+          <w:rFonts w:ascii="Consolas" w:eastAsia="Times New Roman" w:hAnsi="Consolas" w:cs="Times New Roman"/>
+          <w:color w:val="D4D4D4"/>
+          <w:sz w:val="24"/>
+          <w:szCs w:val="24"/>
+          <w:lang w:val="en-US" w:eastAsia="ru-RU"/>
+        </w:rPr>
+        <w:t>=</w:t>
+      </w:r>
+      <w:r>
+        <w:rPr>
+          <w:rFonts w:ascii="Consolas" w:eastAsia="Times New Roman" w:hAnsi="Consolas" w:cs="Times New Roman"/>
+          <w:color w:val="CE9178"/>
+          <w:sz w:val="24"/>
+          <w:szCs w:val="24"/>
+          <w:lang w:val="en-US" w:eastAsia="ru-RU"/>
+        </w:rPr>
+        <w:t>"SUBMIT"</w:t>
+      </w:r>
+      <w:r>
+        <w:rPr>
+          <w:rFonts w:ascii="Consolas" w:eastAsia="Times New Roman" w:hAnsi="Consolas" w:cs="Times New Roman"/>
+          <w:color w:val="D4D4D4"/>
+          <w:sz w:val="24"/>
+          <w:szCs w:val="24"/>
+          <w:lang w:val="en-US" w:eastAsia="ru-RU"/>
+        </w:rPr>
+        <w:t xml:space="preserve"> </w:t>
+      </w:r>
+      <w:r>
+        <w:rPr>
+          <w:rFonts w:ascii="Consolas" w:eastAsia="Times New Roman" w:hAnsi="Consolas" w:cs="Times New Roman"/>
+          <w:color w:val="808080"/>
+          <w:sz w:val="24"/>
+          <w:szCs w:val="24"/>
+          <w:lang w:val="en-US" w:eastAsia="ru-RU"/>
+        </w:rPr>
+        <w:t>/&gt;</w:t>
+      </w:r>
+    </w:p>
+    <w:p>
+      <w:pPr>
+        <w:shd w:val="clear" w:color="auto" w:fill="1E1E1E"/>
+        <w:spacing w:after="0" w:line="330" w:lineRule="atLeast"/>
+        <w:rPr>
+          <w:rFonts w:ascii="Consolas" w:eastAsia="Times New Roman" w:hAnsi="Consolas" w:cs="Times New Roman"/>
+          <w:color w:val="D4D4D4"/>
+          <w:sz w:val="24"/>
+          <w:szCs w:val="24"/>
+          <w:lang w:eastAsia="ru-RU"/>
+        </w:rPr>
+      </w:pPr>
+      <w:r>
+        <w:rPr>
+          <w:rFonts w:ascii="Consolas" w:eastAsia="Times New Roman" w:hAnsi="Consolas" w:cs="Times New Roman"/>
+          <w:color w:val="D4D4D4"/>
+          <w:sz w:val="24"/>
+          <w:szCs w:val="24"/>
+          <w:lang w:val="en-US" w:eastAsia="ru-RU"/>
+        </w:rPr>
+        <w:t xml:space="preserve">        </w:t>
+      </w:r>
+      <w:r>
+        <w:rPr>
+          <w:rFonts w:ascii="Consolas" w:eastAsia="Times New Roman" w:hAnsi="Consolas" w:cs="Times New Roman"/>
+          <w:color w:val="808080"/>
+          <w:sz w:val="24"/>
+          <w:szCs w:val="24"/>
+          <w:lang w:eastAsia="ru-RU"/>
+        </w:rPr>
+        <w:t>&lt;/</w:t>
+      </w:r>
+      <w:r>
+        <w:rPr>
+          <w:rFonts w:ascii="Consolas" w:eastAsia="Times New Roman" w:hAnsi="Consolas" w:cs="Times New Roman"/>
+          <w:color w:val="569CD6"/>
+          <w:sz w:val="24"/>
+          <w:szCs w:val="24"/>
+          <w:lang w:eastAsia="ru-RU"/>
+        </w:rPr>
+        <w:t>form</w:t>
+      </w:r>
+      <w:r>
+        <w:rPr>
+          <w:rFonts w:ascii="Consolas" w:eastAsia="Times New Roman" w:hAnsi="Consolas" w:cs="Times New Roman"/>
+          <w:color w:val="808080"/>
+          <w:sz w:val="24"/>
+          <w:szCs w:val="24"/>
+          <w:lang w:eastAsia="ru-RU"/>
+        </w:rPr>
+        <w:t>&gt;</w:t>
+      </w:r>
+    </w:p>
+    <w:p>
+      <w:pPr>
+        <w:shd w:val="clear" w:color="auto" w:fill="1E1E1E"/>
+        <w:spacing w:after="0" w:line="330" w:lineRule="atLeast"/>
+        <w:rPr>
+          <w:rFonts w:ascii="Consolas" w:eastAsia="Times New Roman" w:hAnsi="Consolas" w:cs="Times New Roman"/>
+          <w:color w:val="808080"/>
+          <w:sz w:val="24"/>
+          <w:szCs w:val="24"/>
+          <w:lang w:eastAsia="ru-RU"/>
+        </w:rPr>
+      </w:pPr>
+      <w:r>
+        <w:rPr>
+          <w:rFonts w:ascii="Consolas" w:eastAsia="Times New Roman" w:hAnsi="Consolas" w:cs="Times New Roman"/>
+          <w:color w:val="D4D4D4"/>
+          <w:sz w:val="24"/>
+          <w:szCs w:val="24"/>
+          <w:lang w:eastAsia="ru-RU"/>
+        </w:rPr>
+        <w:t xml:space="preserve">      </w:t>
+      </w:r>
+      <w:r>
+        <w:rPr>
+          <w:rFonts w:ascii="Consolas" w:eastAsia="Times New Roman" w:hAnsi="Consolas" w:cs="Times New Roman"/>
+          <w:color w:val="808080"/>
+          <w:sz w:val="24"/>
+          <w:szCs w:val="24"/>
+          <w:lang w:eastAsia="ru-RU"/>
+        </w:rPr>
+        <w:t>&lt;/</w:t>
+      </w:r>
+      <w:r>
+        <w:rPr>
+          <w:rFonts w:ascii="Consolas" w:eastAsia="Times New Roman" w:hAnsi="Consolas" w:cs="Times New Roman"/>
+          <w:color w:val="569CD6"/>
+          <w:sz w:val="24"/>
+          <w:szCs w:val="24"/>
+          <w:lang w:eastAsia="ru-RU"/>
+        </w:rPr>
+        <w:t>div</w:t>
+      </w:r>
+      <w:r>
+        <w:rPr>
+          <w:rFonts w:ascii="Consolas" w:eastAsia="Times New Roman" w:hAnsi="Consolas" w:cs="Times New Roman"/>
+          <w:color w:val="808080"/>
+          <w:sz w:val="24"/>
+          <w:szCs w:val="24"/>
+          <w:lang w:eastAsia="ru-RU"/>
+        </w:rPr>
+        <w:t>&gt;</w:t>
+      </w:r>
+    </w:p>
+    <w:p>
+      <w:pPr>
+        <w:spacing w:after="0"/>
+        <w:jc w:val="both"/>
+        <w:rPr>
+          <w:b/>
+          <w:bCs/>
+          <w:sz w:val="24"/>
+          <w:szCs w:val="24"/>
+          <w:u w:val="single"/>
+          <w:lang w:val="en-US"/>
+        </w:rPr>
+      </w:pPr>
+    </w:p>
+    <w:p>
+      <w:pPr>
+        <w:spacing w:after="0"/>
+        <w:jc w:val="both"/>
+        <w:rPr>
+          <w:sz w:val="24"/>
+          <w:szCs w:val="24"/>
+          <w:lang w:val="en-US"/>
+        </w:rPr>
+      </w:pPr>
+      <w:r>
+        <w:rPr>
+          <w:sz w:val="24"/>
+          <w:szCs w:val="24"/>
+          <w:lang w:val="en-US"/>
+        </w:rPr>
+        <w:t xml:space="preserve">As you </w:t>
+      </w:r>
+      <w:r>
+        <w:rPr>
+          <w:sz w:val="24"/>
+          <w:szCs w:val="24"/>
+          <w:lang w:val="en-US"/>
+        </w:rPr>
+        <w:t>enter your username and pin correct you can see the operations with the money and your current balance. Also, above you can see the logout button if you want to enter another account.</w:t>
+      </w:r>
+    </w:p>
+    <w:p>
+      <w:pPr>
+        <w:spacing w:after="0"/>
+        <w:jc w:val="both"/>
+        <w:rPr>
+          <w:b/>
+          <w:bCs/>
+          <w:sz w:val="24"/>
+          <w:szCs w:val="24"/>
+          <w:u w:val="single"/>
+          <w:lang w:val="en-US"/>
+        </w:rPr>
+      </w:pPr>
+      <w:r>
+        <w:rPr>
+          <w:noProof/>
+        </w:rPr>
+        <w:drawing>
+          <wp:inline distT="0" distB="0" distL="0" distR="0" wp14:anchorId="36830354" wp14:editId="71745433">
+            <wp:extent cx="5939790" cy="2971165"/>
+            <wp:effectExtent l="0" t="0" r="3810" b="635"/>
+            <wp:docPr id="4" name="Рисунок 4"/>
+            <wp:cNvGraphicFramePr>
+              <a:graphicFrameLocks xmlns:a="http://schemas.openxmlformats.org/drawingml/2006/main" noChangeAspect="1"/>
+            </wp:cNvGraphicFramePr>
+            <a:graphic xmlns:a="http://schemas.openxmlformats.org/drawingml/2006/main">
+              <a:graphicData uri="http://schemas.openxmlformats.org/drawingml/2006/picture">
+                <pic:pic xmlns:pic="http://schemas.openxmlformats.org/drawingml/2006/picture">
+                  <pic:nvPicPr>
+                    <pic:cNvPr id="1" name=""/>
+                    <pic:cNvPicPr/>
+                  </pic:nvPicPr>
+                  <pic:blipFill>
+                    <a:blip r:embed="rId11"/>
+                    <a:stretch>
+                      <a:fillRect/>
+                    </a:stretch>
+                  </pic:blipFill>
+                  <pic:spPr>
+                    <a:xfrm>
+                      <a:off x="0" y="0"/>
+                      <a:ext cx="5939790" cy="2971165"/>
+                    </a:xfrm>
+                    <a:prstGeom prst="rect">
+                      <a:avLst/>
+                    </a:prstGeom>
+                  </pic:spPr>
+                </pic:pic>
+              </a:graphicData>
+            </a:graphic>
+          </wp:inline>
+        </w:drawing>
+      </w:r>
+    </w:p>
+    <w:p>
+      <w:pPr>
+        <w:spacing w:after="0"/>
+        <w:jc w:val="both"/>
+        <w:rPr>
+          <w:b/>
+          <w:bCs/>
+          <w:sz w:val="24"/>
+          <w:szCs w:val="24"/>
+          <w:u w:val="single"/>
+          <w:lang w:val="en-US"/>
+        </w:rPr>
+      </w:pPr>
+    </w:p>
+    <w:p>
+      <w:pPr>
+        <w:spacing w:after="0"/>
+        <w:jc w:val="both"/>
+        <w:rPr>
+          <w:sz w:val="24"/>
+          <w:szCs w:val="24"/>
+          <w:lang w:val="en-US"/>
+        </w:rPr>
+      </w:pPr>
+      <w:r>
+        <w:rPr>
+          <w:sz w:val="24"/>
+          <w:szCs w:val="24"/>
+          <w:lang w:val="en-US"/>
+        </w:rPr>
+        <w:t>Let’s transfer some some money 2000 tg to the Bauyrzhan and as you can see our balance decreased by 2000</w:t>
+      </w:r>
+    </w:p>
+    <w:p>
+      <w:pPr>
+        <w:spacing w:after="0"/>
+        <w:jc w:val="both"/>
+        <w:rPr>
+          <w:b/>
+          <w:bCs/>
+          <w:sz w:val="24"/>
+          <w:szCs w:val="24"/>
+          <w:u w:val="single"/>
+          <w:lang w:val="en-US"/>
+        </w:rPr>
+      </w:pPr>
+      <w:r>
+        <w:rPr>
+          <w:noProof/>
+        </w:rPr>
+        <w:drawing>
+          <wp:inline distT="0" distB="0" distL="0" distR="0" wp14:anchorId="058BDBF3" wp14:editId="1375F3DC">
+            <wp:extent cx="5939790" cy="1852930"/>
+            <wp:effectExtent l="0" t="0" r="3810" b="0"/>
+            <wp:docPr id="5" name="Рисунок 5"/>
+            <wp:cNvGraphicFramePr>
+              <a:graphicFrameLocks xmlns:a="http://schemas.openxmlformats.org/drawingml/2006/main" noChangeAspect="1"/>
+            </wp:cNvGraphicFramePr>
+            <a:graphic xmlns:a="http://schemas.openxmlformats.org/drawingml/2006/main">
+              <a:graphicData uri="http://schemas.openxmlformats.org/drawingml/2006/picture">
+                <pic:pic xmlns:pic="http://schemas.openxmlformats.org/drawingml/2006/picture">
+                  <pic:nvPicPr>
+                    <pic:cNvPr id="1" name=""/>
+                    <pic:cNvPicPr/>
+                  </pic:nvPicPr>
+                  <pic:blipFill>
+                    <a:blip r:embed="rId12"/>
+                    <a:stretch>
+                      <a:fillRect/>
+                    </a:stretch>
+                  </pic:blipFill>
+                  <pic:spPr>
+                    <a:xfrm>
+                      <a:off x="0" y="0"/>
+                      <a:ext cx="5939790" cy="1852930"/>
+                    </a:xfrm>
+                    <a:prstGeom prst="rect">
+                      <a:avLst/>
+                    </a:prstGeom>
+                  </pic:spPr>
+                </pic:pic>
+              </a:graphicData>
+            </a:graphic>
+          </wp:inline>
+        </w:drawing>
+      </w:r>
+    </w:p>
+    <w:p>
+      <w:pPr>
+        <w:spacing w:after="0"/>
+        <w:jc w:val="both"/>
+        <w:rPr>
+          <w:b/>
+          <w:bCs/>
+          <w:sz w:val="24"/>
+          <w:szCs w:val="24"/>
+          <w:u w:val="single"/>
+          <w:lang w:val="en-US"/>
+        </w:rPr>
+      </w:pPr>
+    </w:p>
+    <w:p>
+      <w:pPr>
+        <w:spacing w:after="0"/>
+        <w:jc w:val="both"/>
+        <w:rPr>
+          <w:sz w:val="24"/>
+          <w:szCs w:val="24"/>
+          <w:lang w:val="en-US"/>
+        </w:rPr>
+      </w:pPr>
+      <w:r>
+        <w:rPr>
+          <w:sz w:val="24"/>
+          <w:szCs w:val="24"/>
+          <w:lang w:val="en-US"/>
+        </w:rPr>
+        <w:t>The code is given below</w:t>
+      </w:r>
+    </w:p>
+    <w:p>
+      <w:pPr>
+        <w:shd w:val="clear" w:color="auto" w:fill="1E1E1E"/>
+        <w:spacing w:after="0" w:line="330" w:lineRule="atLeast"/>
+        <w:rPr>
+          <w:rFonts w:ascii="Consolas" w:eastAsia="Times New Roman" w:hAnsi="Consolas" w:cs="Times New Roman"/>
+          <w:color w:val="D4D4D4"/>
+          <w:sz w:val="24"/>
+          <w:szCs w:val="24"/>
+          <w:lang w:val="en-US" w:eastAsia="ru-RU"/>
+        </w:rPr>
+      </w:pPr>
+      <w:r>
+        <w:rPr>
+          <w:rFonts w:ascii="Consolas" w:eastAsia="Times New Roman" w:hAnsi="Consolas" w:cs="Times New Roman"/>
+          <w:color w:val="569CD6"/>
+          <w:sz w:val="24"/>
+          <w:szCs w:val="24"/>
+          <w:lang w:val="en-US" w:eastAsia="ru-RU"/>
+        </w:rPr>
+        <w:t>function</w:t>
+      </w:r>
+      <w:r>
+        <w:rPr>
+          <w:rFonts w:ascii="Consolas" w:eastAsia="Times New Roman" w:hAnsi="Consolas" w:cs="Times New Roman"/>
+          <w:color w:val="D4D4D4"/>
+          <w:sz w:val="24"/>
+          <w:szCs w:val="24"/>
+          <w:lang w:val="en-US" w:eastAsia="ru-RU"/>
+        </w:rPr>
+        <w:t xml:space="preserve"> </w:t>
+      </w:r>
+      <w:r>
+        <w:rPr>
+          <w:rFonts w:ascii="Consolas" w:eastAsia="Times New Roman" w:hAnsi="Consolas" w:cs="Times New Roman"/>
+          <w:color w:val="DCDCAA"/>
+          <w:sz w:val="24"/>
+          <w:szCs w:val="24"/>
+          <w:lang w:val="en-US" w:eastAsia="ru-RU"/>
+        </w:rPr>
+        <w:t>transfer</w:t>
+      </w:r>
+      <w:r>
+        <w:rPr>
+          <w:rFonts w:ascii="Consolas" w:eastAsia="Times New Roman" w:hAnsi="Consolas" w:cs="Times New Roman"/>
+          <w:color w:val="D4D4D4"/>
+          <w:sz w:val="24"/>
+          <w:szCs w:val="24"/>
+          <w:lang w:val="en-US" w:eastAsia="ru-RU"/>
+        </w:rPr>
+        <w:t>(</w:t>
+      </w:r>
+      <w:r>
+        <w:rPr>
+          <w:rFonts w:ascii="Consolas" w:eastAsia="Times New Roman" w:hAnsi="Consolas" w:cs="Times New Roman"/>
+          <w:color w:val="9CDCFE"/>
+          <w:sz w:val="24"/>
+          <w:szCs w:val="24"/>
+          <w:lang w:val="en-US" w:eastAsia="ru-RU"/>
+        </w:rPr>
+        <w:t>e</w:t>
+      </w:r>
+      <w:r>
+        <w:rPr>
+          <w:rFonts w:ascii="Consolas" w:eastAsia="Times New Roman" w:hAnsi="Consolas" w:cs="Times New Roman"/>
+          <w:color w:val="D4D4D4"/>
+          <w:sz w:val="24"/>
+          <w:szCs w:val="24"/>
+          <w:lang w:val="en-US" w:eastAsia="ru-RU"/>
+        </w:rPr>
+        <w:t>) {</w:t>
+      </w:r>
+    </w:p>
+    <w:p>
+      <w:pPr>
+        <w:shd w:val="clear" w:color="auto" w:fill="1E1E1E"/>
+        <w:spacing w:after="0" w:line="330" w:lineRule="atLeast"/>
+        <w:rPr>
+          <w:rFonts w:ascii="Consolas" w:eastAsia="Times New Roman" w:hAnsi="Consolas" w:cs="Times New Roman"/>
+          <w:color w:val="D4D4D4"/>
+          <w:sz w:val="24"/>
+          <w:szCs w:val="24"/>
+          <w:lang w:val="en-US" w:eastAsia="ru-RU"/>
+        </w:rPr>
+      </w:pPr>
+      <w:r>
+        <w:rPr>
+          <w:rFonts w:ascii="Consolas" w:eastAsia="Times New Roman" w:hAnsi="Consolas" w:cs="Times New Roman"/>
+          <w:color w:val="D4D4D4"/>
+          <w:sz w:val="24"/>
+          <w:szCs w:val="24"/>
+          <w:lang w:val="en-US" w:eastAsia="ru-RU"/>
+        </w:rPr>
+        <w:t xml:space="preserve">    </w:t>
+      </w:r>
+      <w:r>
+        <w:rPr>
+          <w:rFonts w:ascii="Consolas" w:eastAsia="Times New Roman" w:hAnsi="Consolas" w:cs="Times New Roman"/>
+          <w:color w:val="9CDCFE"/>
+          <w:sz w:val="24"/>
+          <w:szCs w:val="24"/>
+          <w:lang w:val="en-US" w:eastAsia="ru-RU"/>
+        </w:rPr>
+        <w:t>e</w:t>
+      </w:r>
+      <w:r>
+        <w:rPr>
+          <w:rFonts w:ascii="Consolas" w:eastAsia="Times New Roman" w:hAnsi="Consolas" w:cs="Times New Roman"/>
+          <w:color w:val="D4D4D4"/>
+          <w:sz w:val="24"/>
+          <w:szCs w:val="24"/>
+          <w:lang w:val="en-US" w:eastAsia="ru-RU"/>
+        </w:rPr>
+        <w:t>.</w:t>
+      </w:r>
+      <w:r>
+        <w:rPr>
+          <w:rFonts w:ascii="Consolas" w:eastAsia="Times New Roman" w:hAnsi="Consolas" w:cs="Times New Roman"/>
+          <w:color w:val="DCDCAA"/>
+          <w:sz w:val="24"/>
+          <w:szCs w:val="24"/>
+          <w:lang w:val="en-US" w:eastAsia="ru-RU"/>
+        </w:rPr>
+        <w:t>preventDefault</w:t>
+      </w:r>
+      <w:r>
+        <w:rPr>
+          <w:rFonts w:ascii="Consolas" w:eastAsia="Times New Roman" w:hAnsi="Consolas" w:cs="Times New Roman"/>
+          <w:color w:val="D4D4D4"/>
+          <w:sz w:val="24"/>
+          <w:szCs w:val="24"/>
+          <w:lang w:val="en-US" w:eastAsia="ru-RU"/>
+        </w:rPr>
+        <w:t>();</w:t>
+      </w:r>
+    </w:p>
+    <w:p>
+      <w:pPr>
+        <w:shd w:val="clear" w:color="auto" w:fill="1E1E1E"/>
+        <w:spacing w:after="0" w:line="330" w:lineRule="atLeast"/>
+        <w:rPr>
+          <w:rFonts w:ascii="Consolas" w:eastAsia="Times New Roman" w:hAnsi="Consolas" w:cs="Times New Roman"/>
+          <w:color w:val="D4D4D4"/>
+          <w:sz w:val="24"/>
+          <w:szCs w:val="24"/>
+          <w:lang w:val="en-US" w:eastAsia="ru-RU"/>
+        </w:rPr>
+      </w:pPr>
+      <w:r>
+        <w:rPr>
+          <w:rFonts w:ascii="Consolas" w:eastAsia="Times New Roman" w:hAnsi="Consolas" w:cs="Times New Roman"/>
+          <w:color w:val="D4D4D4"/>
+          <w:sz w:val="24"/>
+          <w:szCs w:val="24"/>
+          <w:lang w:val="en-US" w:eastAsia="ru-RU"/>
+        </w:rPr>
+        <w:lastRenderedPageBreak/>
+        <w:t xml:space="preserve">    </w:t>
+      </w:r>
+      <w:r>
+        <w:rPr>
+          <w:rFonts w:ascii="Consolas" w:eastAsia="Times New Roman" w:hAnsi="Consolas" w:cs="Times New Roman"/>
+          <w:color w:val="9CDCFE"/>
+          <w:sz w:val="24"/>
+          <w:szCs w:val="24"/>
+          <w:lang w:val="en-US" w:eastAsia="ru-RU"/>
+        </w:rPr>
+        <w:t>User</w:t>
+      </w:r>
+      <w:r>
+        <w:rPr>
+          <w:rFonts w:ascii="Consolas" w:eastAsia="Times New Roman" w:hAnsi="Consolas" w:cs="Times New Roman"/>
+          <w:color w:val="D4D4D4"/>
+          <w:sz w:val="24"/>
+          <w:szCs w:val="24"/>
+          <w:lang w:val="en-US" w:eastAsia="ru-RU"/>
+        </w:rPr>
+        <w:t>.</w:t>
+      </w:r>
+      <w:r>
+        <w:rPr>
+          <w:rFonts w:ascii="Consolas" w:eastAsia="Times New Roman" w:hAnsi="Consolas" w:cs="Times New Roman"/>
+          <w:color w:val="9CDCFE"/>
+          <w:sz w:val="24"/>
+          <w:szCs w:val="24"/>
+          <w:lang w:val="en-US" w:eastAsia="ru-RU"/>
+        </w:rPr>
+        <w:t>balance</w:t>
+      </w:r>
+      <w:r>
+        <w:rPr>
+          <w:rFonts w:ascii="Consolas" w:eastAsia="Times New Roman" w:hAnsi="Consolas" w:cs="Times New Roman"/>
+          <w:color w:val="D4D4D4"/>
+          <w:sz w:val="24"/>
+          <w:szCs w:val="24"/>
+          <w:lang w:val="en-US" w:eastAsia="ru-RU"/>
+        </w:rPr>
+        <w:t xml:space="preserve"> = </w:t>
+      </w:r>
+      <w:r>
+        <w:rPr>
+          <w:rFonts w:ascii="Consolas" w:eastAsia="Times New Roman" w:hAnsi="Consolas" w:cs="Times New Roman"/>
+          <w:color w:val="9CDCFE"/>
+          <w:sz w:val="24"/>
+          <w:szCs w:val="24"/>
+          <w:lang w:val="en-US" w:eastAsia="ru-RU"/>
+        </w:rPr>
+        <w:t>User</w:t>
+      </w:r>
+      <w:r>
+        <w:rPr>
+          <w:rFonts w:ascii="Consolas" w:eastAsia="Times New Roman" w:hAnsi="Consolas" w:cs="Times New Roman"/>
+          <w:color w:val="D4D4D4"/>
+          <w:sz w:val="24"/>
+          <w:szCs w:val="24"/>
+          <w:lang w:val="en-US" w:eastAsia="ru-RU"/>
+        </w:rPr>
+        <w:t>.</w:t>
+      </w:r>
+      <w:r>
+        <w:rPr>
+          <w:rFonts w:ascii="Consolas" w:eastAsia="Times New Roman" w:hAnsi="Consolas" w:cs="Times New Roman"/>
+          <w:color w:val="9CDCFE"/>
+          <w:sz w:val="24"/>
+          <w:szCs w:val="24"/>
+          <w:lang w:val="en-US" w:eastAsia="ru-RU"/>
+        </w:rPr>
+        <w:t>balance</w:t>
+      </w:r>
+      <w:r>
+        <w:rPr>
+          <w:rFonts w:ascii="Consolas" w:eastAsia="Times New Roman" w:hAnsi="Consolas" w:cs="Times New Roman"/>
+          <w:color w:val="D4D4D4"/>
+          <w:sz w:val="24"/>
+          <w:szCs w:val="24"/>
+          <w:lang w:val="en-US" w:eastAsia="ru-RU"/>
+        </w:rPr>
+        <w:t xml:space="preserve"> - </w:t>
+      </w:r>
+      <w:r>
+        <w:rPr>
+          <w:rFonts w:ascii="Consolas" w:eastAsia="Times New Roman" w:hAnsi="Consolas" w:cs="Times New Roman"/>
+          <w:color w:val="9CDCFE"/>
+          <w:sz w:val="24"/>
+          <w:szCs w:val="24"/>
+          <w:lang w:val="en-US" w:eastAsia="ru-RU"/>
+        </w:rPr>
+        <w:t>amountToTransfer</w:t>
+      </w:r>
+      <w:r>
+        <w:rPr>
+          <w:rFonts w:ascii="Consolas" w:eastAsia="Times New Roman" w:hAnsi="Consolas" w:cs="Times New Roman"/>
+          <w:color w:val="D4D4D4"/>
+          <w:sz w:val="24"/>
+          <w:szCs w:val="24"/>
+          <w:lang w:val="en-US" w:eastAsia="ru-RU"/>
+        </w:rPr>
+        <w:t>.</w:t>
+      </w:r>
+      <w:r>
+        <w:rPr>
+          <w:rFonts w:ascii="Consolas" w:eastAsia="Times New Roman" w:hAnsi="Consolas" w:cs="Times New Roman"/>
+          <w:color w:val="9CDCFE"/>
+          <w:sz w:val="24"/>
+          <w:szCs w:val="24"/>
+          <w:lang w:val="en-US" w:eastAsia="ru-RU"/>
+        </w:rPr>
+        <w:t>value</w:t>
+      </w:r>
+      <w:r>
+        <w:rPr>
+          <w:rFonts w:ascii="Consolas" w:eastAsia="Times New Roman" w:hAnsi="Consolas" w:cs="Times New Roman"/>
+          <w:color w:val="D4D4D4"/>
+          <w:sz w:val="24"/>
+          <w:szCs w:val="24"/>
+          <w:lang w:val="en-US" w:eastAsia="ru-RU"/>
+        </w:rPr>
+        <w:t>;</w:t>
+      </w:r>
+    </w:p>
+    <w:p>
+      <w:pPr>
+        <w:shd w:val="clear" w:color="auto" w:fill="1E1E1E"/>
+        <w:spacing w:after="0" w:line="330" w:lineRule="atLeast"/>
+        <w:rPr>
+          <w:rFonts w:ascii="Consolas" w:eastAsia="Times New Roman" w:hAnsi="Consolas" w:cs="Times New Roman"/>
+          <w:color w:val="D4D4D4"/>
+          <w:sz w:val="24"/>
+          <w:szCs w:val="24"/>
+          <w:lang w:val="en-US" w:eastAsia="ru-RU"/>
+        </w:rPr>
+      </w:pPr>
+      <w:r>
+        <w:rPr>
+          <w:rFonts w:ascii="Consolas" w:eastAsia="Times New Roman" w:hAnsi="Consolas" w:cs="Times New Roman"/>
+          <w:color w:val="D4D4D4"/>
+          <w:sz w:val="24"/>
+          <w:szCs w:val="24"/>
+          <w:lang w:val="en-US" w:eastAsia="ru-RU"/>
+        </w:rPr>
+        <w:t xml:space="preserve">    </w:t>
+      </w:r>
+      <w:r>
+        <w:rPr>
+          <w:rFonts w:ascii="Consolas" w:eastAsia="Times New Roman" w:hAnsi="Consolas" w:cs="Times New Roman"/>
+          <w:color w:val="9CDCFE"/>
+          <w:sz w:val="24"/>
+          <w:szCs w:val="24"/>
+          <w:lang w:val="en-US" w:eastAsia="ru-RU"/>
+        </w:rPr>
+        <w:t>balance</w:t>
+      </w:r>
+      <w:r>
+        <w:rPr>
+          <w:rFonts w:ascii="Consolas" w:eastAsia="Times New Roman" w:hAnsi="Consolas" w:cs="Times New Roman"/>
+          <w:color w:val="D4D4D4"/>
+          <w:sz w:val="24"/>
+          <w:szCs w:val="24"/>
+          <w:lang w:val="en-US" w:eastAsia="ru-RU"/>
+        </w:rPr>
+        <w:t>.</w:t>
+      </w:r>
+      <w:r>
+        <w:rPr>
+          <w:rFonts w:ascii="Consolas" w:eastAsia="Times New Roman" w:hAnsi="Consolas" w:cs="Times New Roman"/>
+          <w:color w:val="9CDCFE"/>
+          <w:sz w:val="24"/>
+          <w:szCs w:val="24"/>
+          <w:lang w:val="en-US" w:eastAsia="ru-RU"/>
+        </w:rPr>
+        <w:t>innerHTML</w:t>
+      </w:r>
+      <w:r>
+        <w:rPr>
+          <w:rFonts w:ascii="Consolas" w:eastAsia="Times New Roman" w:hAnsi="Consolas" w:cs="Times New Roman"/>
+          <w:color w:val="D4D4D4"/>
+          <w:sz w:val="24"/>
+          <w:szCs w:val="24"/>
+          <w:lang w:val="en-US" w:eastAsia="ru-RU"/>
+        </w:rPr>
+        <w:t xml:space="preserve"> = </w:t>
+      </w:r>
+      <w:r>
+        <w:rPr>
+          <w:rFonts w:ascii="Consolas" w:eastAsia="Times New Roman" w:hAnsi="Consolas" w:cs="Times New Roman"/>
+          <w:color w:val="9CDCFE"/>
+          <w:sz w:val="24"/>
+          <w:szCs w:val="24"/>
+          <w:lang w:val="en-US" w:eastAsia="ru-RU"/>
+        </w:rPr>
+        <w:t>User</w:t>
+      </w:r>
+      <w:r>
+        <w:rPr>
+          <w:rFonts w:ascii="Consolas" w:eastAsia="Times New Roman" w:hAnsi="Consolas" w:cs="Times New Roman"/>
+          <w:color w:val="D4D4D4"/>
+          <w:sz w:val="24"/>
+          <w:szCs w:val="24"/>
+          <w:lang w:val="en-US" w:eastAsia="ru-RU"/>
+        </w:rPr>
+        <w:t>.</w:t>
+      </w:r>
+      <w:r>
+        <w:rPr>
+          <w:rFonts w:ascii="Consolas" w:eastAsia="Times New Roman" w:hAnsi="Consolas" w:cs="Times New Roman"/>
+          <w:color w:val="9CDCFE"/>
+          <w:sz w:val="24"/>
+          <w:szCs w:val="24"/>
+          <w:lang w:val="en-US" w:eastAsia="ru-RU"/>
+        </w:rPr>
+        <w:t>balance</w:t>
+      </w:r>
+      <w:r>
+        <w:rPr>
+          <w:rFonts w:ascii="Consolas" w:eastAsia="Times New Roman" w:hAnsi="Consolas" w:cs="Times New Roman"/>
+          <w:color w:val="D4D4D4"/>
+          <w:sz w:val="24"/>
+          <w:szCs w:val="24"/>
+          <w:lang w:val="en-US" w:eastAsia="ru-RU"/>
+        </w:rPr>
+        <w:t xml:space="preserve"> + </w:t>
+      </w:r>
+      <w:r>
+        <w:rPr>
+          <w:rFonts w:ascii="Consolas" w:eastAsia="Times New Roman" w:hAnsi="Consolas" w:cs="Times New Roman"/>
+          <w:color w:val="CE9178"/>
+          <w:sz w:val="24"/>
+          <w:szCs w:val="24"/>
+          <w:lang w:val="en-US" w:eastAsia="ru-RU"/>
+        </w:rPr>
+        <w:t>" KZT"</w:t>
+      </w:r>
+    </w:p>
+    <w:p>
+      <w:pPr>
+        <w:shd w:val="clear" w:color="auto" w:fill="1E1E1E"/>
+        <w:spacing w:after="0" w:line="330" w:lineRule="atLeast"/>
+        <w:rPr>
+          <w:rFonts w:ascii="Consolas" w:eastAsia="Times New Roman" w:hAnsi="Consolas" w:cs="Times New Roman"/>
+          <w:color w:val="D4D4D4"/>
+          <w:sz w:val="24"/>
+          <w:szCs w:val="24"/>
+          <w:lang w:eastAsia="ru-RU"/>
+        </w:rPr>
+      </w:pPr>
+      <w:r>
+        <w:rPr>
+          <w:rFonts w:ascii="Consolas" w:eastAsia="Times New Roman" w:hAnsi="Consolas" w:cs="Times New Roman"/>
+          <w:color w:val="D4D4D4"/>
+          <w:sz w:val="24"/>
+          <w:szCs w:val="24"/>
+          <w:lang w:eastAsia="ru-RU"/>
+        </w:rPr>
+        <w:t>}</w:t>
+      </w:r>
+    </w:p>
+    <w:p>
+      <w:pPr>
+        <w:spacing w:after="0"/>
+        <w:jc w:val="both"/>
+        <w:rPr>
+          <w:sz w:val="24"/>
+          <w:szCs w:val="24"/>
+          <w:lang w:val="en-US"/>
+        </w:rPr>
+      </w:pPr>
+    </w:p>
+    <w:p>
+      <w:pPr>
+        <w:spacing w:after="0"/>
+        <w:jc w:val="both"/>
+        <w:rPr>
+          <w:sz w:val="24"/>
+          <w:szCs w:val="24"/>
+          <w:lang w:val="en-US"/>
+        </w:rPr>
+      </w:pPr>
+      <w:r>
+        <w:rPr>
+          <w:sz w:val="24"/>
+          <w:szCs w:val="24"/>
+          <w:lang w:val="en-US"/>
+        </w:rPr>
+        <w:t xml:space="preserve">I’ve used preventDefault() to </w:t>
+      </w:r>
+      <w:r>
+        <w:rPr>
+          <w:sz w:val="24"/>
+          <w:szCs w:val="24"/>
+          <w:lang w:val="en-US"/>
+        </w:rPr>
+        <w:t>prevent my function to do the default action if the event won’t occur, that reduces me the bugs if something happens.</w:t>
+      </w:r>
+    </w:p>
+    <w:p>
+      <w:pPr>
+        <w:spacing w:after="0"/>
+        <w:jc w:val="both"/>
+        <w:rPr>
+          <w:sz w:val="24"/>
+          <w:szCs w:val="24"/>
+          <w:lang w:val="en-US"/>
+        </w:rPr>
+      </w:pPr>
+    </w:p>
+    <w:p>
+      <w:pPr>
+        <w:spacing w:after="0"/>
+        <w:jc w:val="both"/>
+        <w:rPr>
+          <w:sz w:val="24"/>
+          <w:szCs w:val="24"/>
+          <w:lang w:val="en-US"/>
+        </w:rPr>
+      </w:pPr>
+      <w:r>
+        <w:rPr>
+          <w:sz w:val="24"/>
+          <w:szCs w:val="24"/>
+          <w:lang w:val="en-US"/>
+        </w:rPr>
+        <w:t>Another function is ask for loan (credit)</w:t>
+      </w:r>
+    </w:p>
+    <w:p>
+      <w:pPr>
+        <w:spacing w:after="0"/>
+        <w:jc w:val="both"/>
+        <w:rPr>
+          <w:b/>
+          <w:bCs/>
+          <w:sz w:val="24"/>
+          <w:szCs w:val="24"/>
+          <w:u w:val="single"/>
+          <w:lang w:val="en-US"/>
+        </w:rPr>
+      </w:pPr>
+      <w:r>
+        <w:rPr>
+          <w:noProof/>
+        </w:rPr>
+        <w:drawing>
+          <wp:inline distT="0" distB="0" distL="0" distR="0" wp14:anchorId="1DA46FB1" wp14:editId="48EADD1A">
+            <wp:extent cx="5939790" cy="1029335"/>
+            <wp:effectExtent l="0" t="0" r="3810" b="0"/>
+            <wp:docPr id="6" name="Рисунок 6"/>
+            <wp:cNvGraphicFramePr>
+              <a:graphicFrameLocks xmlns:a="http://schemas.openxmlformats.org/drawingml/2006/main" noChangeAspect="1"/>
+            </wp:cNvGraphicFramePr>
+            <a:graphic xmlns:a="http://schemas.openxmlformats.org/drawingml/2006/main">
+              <a:graphicData uri="http://schemas.openxmlformats.org/drawingml/2006/picture">
+                <pic:pic xmlns:pic="http://schemas.openxmlformats.org/drawingml/2006/picture">
+                  <pic:nvPicPr>
+                    <pic:cNvPr id="6" name="Рисунок 6"/>
+                    <pic:cNvPicPr/>
+                  </pic:nvPicPr>
+                  <pic:blipFill>
+                    <a:blip r:embed="rId13"/>
+                    <a:stretch>
+                      <a:fillRect/>
+                    </a:stretch>
+                  </pic:blipFill>
+                  <pic:spPr>
+                    <a:xfrm>
+                      <a:off x="0" y="0"/>
+                      <a:ext cx="5939790" cy="1029335"/>
+                    </a:xfrm>
+                    <a:prstGeom prst="rect">
+                      <a:avLst/>
+                    </a:prstGeom>
+                  </pic:spPr>
+                </pic:pic>
+              </a:graphicData>
+            </a:graphic>
+          </wp:inline>
+        </w:drawing>
+      </w:r>
+    </w:p>
+    <w:p>
+      <w:pPr>
+        <w:spacing w:after="0"/>
+        <w:jc w:val="both"/>
+        <w:rPr>
+          <w:b/>
+          <w:bCs/>
+          <w:sz w:val="24"/>
+          <w:szCs w:val="24"/>
+          <w:u w:val="single"/>
+          <w:lang w:val="en-US"/>
+        </w:rPr>
+      </w:pPr>
+    </w:p>
+    <w:p>
+      <w:pPr>
+        <w:spacing w:after="0"/>
+        <w:jc w:val="both"/>
+        <w:rPr>
+          <w:sz w:val="24"/>
+          <w:szCs w:val="24"/>
+          <w:lang w:val="en-US"/>
+        </w:rPr>
+      </w:pPr>
+      <w:r>
+        <w:rPr>
+          <w:sz w:val="24"/>
+          <w:szCs w:val="24"/>
+          <w:lang w:val="en-US"/>
+        </w:rPr>
+        <w:t>We ask 2500 as a credit, then after some procession you can see that our balance increased by 2500 tg.</w:t>
+      </w:r>
+    </w:p>
+    <w:p>
+      <w:pPr>
+        <w:spacing w:after="0"/>
+        <w:jc w:val="both"/>
+        <w:rPr>
+          <w:b/>
+          <w:bCs/>
+          <w:sz w:val="24"/>
+          <w:szCs w:val="24"/>
+          <w:u w:val="single"/>
+          <w:lang w:val="en-US"/>
+        </w:rPr>
+      </w:pPr>
+      <w:r>
+        <w:rPr>
+          <w:noProof/>
+        </w:rPr>
+        <w:drawing>
+          <wp:inline distT="0" distB="0" distL="0" distR="0" wp14:anchorId="5DB100D5" wp14:editId="062177FF">
+            <wp:extent cx="5939790" cy="2812415"/>
+            <wp:effectExtent l="0" t="0" r="3810" b="6985"/>
+            <wp:docPr id="7" name="Рисунок 7"/>
+            <wp:cNvGraphicFramePr>
+              <a:graphicFrameLocks xmlns:a="http://schemas.openxmlformats.org/drawingml/2006/main" noChangeAspect="1"/>
+            </wp:cNvGraphicFramePr>
+            <a:graphic xmlns:a="http://schemas.openxmlformats.org/drawingml/2006/main">
+              <a:graphicData uri="http://schemas.openxmlformats.org/drawingml/2006/picture">
+                <pic:pic xmlns:pic="http://schemas.openxmlformats.org/drawingml/2006/picture">
+                  <pic:nvPicPr>
+                    <pic:cNvPr id="1" name=""/>
+                    <pic:cNvPicPr/>
+                  </pic:nvPicPr>
+                  <pic:blipFill>
+                    <a:blip r:embed="rId14"/>
+                    <a:stretch>
+                      <a:fillRect/>
+                    </a:stretch>
+                  </pic:blipFill>
+                  <pic:spPr>
+                    <a:xfrm>
+                      <a:off x="0" y="0"/>
+                      <a:ext cx="5939790" cy="2812415"/>
+                    </a:xfrm>
+                    <a:prstGeom prst="rect">
+                      <a:avLst/>
+                    </a:prstGeom>
+                  </pic:spPr>
+                </pic:pic>
+              </a:graphicData>
+            </a:graphic>
+          </wp:inline>
+        </w:drawing>
+      </w:r>
+    </w:p>
+    <w:p>
+      <w:pPr>
+        <w:spacing w:after="0"/>
+        <w:jc w:val="both"/>
+        <w:rPr>
+          <w:b/>
+          <w:bCs/>
+          <w:sz w:val="24"/>
+          <w:szCs w:val="24"/>
+          <w:u w:val="single"/>
+          <w:lang w:val="en-US"/>
+        </w:rPr>
+      </w:pPr>
+    </w:p>
+    <w:p>
+      <w:pPr>
+        <w:spacing w:after="0"/>
+        <w:jc w:val="both"/>
+        <w:rPr>
+          <w:sz w:val="24"/>
+          <w:szCs w:val="24"/>
+          <w:lang w:val="en-US"/>
+        </w:rPr>
+      </w:pPr>
+      <w:r>
+        <w:rPr>
+          <w:sz w:val="24"/>
+          <w:szCs w:val="24"/>
+          <w:lang w:val="en-US"/>
+        </w:rPr>
+        <w:t>I implemented this by this function increasing the User balance variable</w:t>
+      </w:r>
+      <w:r>
+        <w:rPr>
+          <w:sz w:val="24"/>
+          <w:szCs w:val="24"/>
+          <w:lang w:val="en-US"/>
+        </w:rPr>
+        <w:t>.</w:t>
+      </w:r>
+    </w:p>
+    <w:p>
+      <w:pPr>
+        <w:shd w:val="clear" w:color="auto" w:fill="1E1E1E"/>
+        <w:spacing w:after="0" w:line="330" w:lineRule="atLeast"/>
+        <w:rPr>
+          <w:rFonts w:ascii="Consolas" w:eastAsia="Times New Roman" w:hAnsi="Consolas" w:cs="Times New Roman"/>
+          <w:color w:val="D4D4D4"/>
+          <w:sz w:val="24"/>
+          <w:szCs w:val="24"/>
+          <w:lang w:val="en-US" w:eastAsia="ru-RU"/>
+        </w:rPr>
+      </w:pPr>
+      <w:r>
+        <w:rPr>
+          <w:rFonts w:ascii="Consolas" w:eastAsia="Times New Roman" w:hAnsi="Consolas" w:cs="Times New Roman"/>
+          <w:color w:val="569CD6"/>
+          <w:sz w:val="24"/>
+          <w:szCs w:val="24"/>
+          <w:lang w:val="en-US" w:eastAsia="ru-RU"/>
+        </w:rPr>
+        <w:t>function</w:t>
+      </w:r>
+      <w:r>
+        <w:rPr>
+          <w:rFonts w:ascii="Consolas" w:eastAsia="Times New Roman" w:hAnsi="Consolas" w:cs="Times New Roman"/>
+          <w:color w:val="D4D4D4"/>
+          <w:sz w:val="24"/>
+          <w:szCs w:val="24"/>
+          <w:lang w:val="en-US" w:eastAsia="ru-RU"/>
+        </w:rPr>
+        <w:t xml:space="preserve"> </w:t>
+      </w:r>
+      <w:r>
+        <w:rPr>
+          <w:rFonts w:ascii="Consolas" w:eastAsia="Times New Roman" w:hAnsi="Consolas" w:cs="Times New Roman"/>
+          <w:color w:val="DCDCAA"/>
+          <w:sz w:val="24"/>
+          <w:szCs w:val="24"/>
+          <w:lang w:val="en-US" w:eastAsia="ru-RU"/>
+        </w:rPr>
+        <w:t>loan</w:t>
+      </w:r>
+      <w:r>
+        <w:rPr>
+          <w:rFonts w:ascii="Consolas" w:eastAsia="Times New Roman" w:hAnsi="Consolas" w:cs="Times New Roman"/>
+          <w:color w:val="D4D4D4"/>
+          <w:sz w:val="24"/>
+          <w:szCs w:val="24"/>
+          <w:lang w:val="en-US" w:eastAsia="ru-RU"/>
+        </w:rPr>
+        <w:t>(</w:t>
+      </w:r>
+      <w:r>
+        <w:rPr>
+          <w:rFonts w:ascii="Consolas" w:eastAsia="Times New Roman" w:hAnsi="Consolas" w:cs="Times New Roman"/>
+          <w:color w:val="9CDCFE"/>
+          <w:sz w:val="24"/>
+          <w:szCs w:val="24"/>
+          <w:lang w:val="en-US" w:eastAsia="ru-RU"/>
+        </w:rPr>
+        <w:t>e</w:t>
+      </w:r>
+      <w:r>
+        <w:rPr>
+          <w:rFonts w:ascii="Consolas" w:eastAsia="Times New Roman" w:hAnsi="Consolas" w:cs="Times New Roman"/>
+          <w:color w:val="D4D4D4"/>
+          <w:sz w:val="24"/>
+          <w:szCs w:val="24"/>
+          <w:lang w:val="en-US" w:eastAsia="ru-RU"/>
+        </w:rPr>
+        <w:t>) {</w:t>
+      </w:r>
+    </w:p>
+    <w:p>
+      <w:pPr>
+        <w:shd w:val="clear" w:color="auto" w:fill="1E1E1E"/>
+        <w:spacing w:after="0" w:line="330" w:lineRule="atLeast"/>
+        <w:rPr>
+          <w:rFonts w:ascii="Consolas" w:eastAsia="Times New Roman" w:hAnsi="Consolas" w:cs="Times New Roman"/>
+          <w:color w:val="D4D4D4"/>
+          <w:sz w:val="24"/>
+          <w:szCs w:val="24"/>
+          <w:lang w:val="en-US" w:eastAsia="ru-RU"/>
+        </w:rPr>
+      </w:pPr>
+      <w:r>
+        <w:rPr>
+          <w:rFonts w:ascii="Consolas" w:eastAsia="Times New Roman" w:hAnsi="Consolas" w:cs="Times New Roman"/>
+          <w:color w:val="D4D4D4"/>
+          <w:sz w:val="24"/>
+          <w:szCs w:val="24"/>
+          <w:lang w:val="en-US" w:eastAsia="ru-RU"/>
+        </w:rPr>
+        <w:t xml:space="preserve">    </w:t>
+      </w:r>
+      <w:r>
+        <w:rPr>
+          <w:rFonts w:ascii="Consolas" w:eastAsia="Times New Roman" w:hAnsi="Consolas" w:cs="Times New Roman"/>
+          <w:color w:val="9CDCFE"/>
+          <w:sz w:val="24"/>
+          <w:szCs w:val="24"/>
+          <w:lang w:val="en-US" w:eastAsia="ru-RU"/>
+        </w:rPr>
+        <w:t>e</w:t>
+      </w:r>
+      <w:r>
+        <w:rPr>
+          <w:rFonts w:ascii="Consolas" w:eastAsia="Times New Roman" w:hAnsi="Consolas" w:cs="Times New Roman"/>
+          <w:color w:val="D4D4D4"/>
+          <w:sz w:val="24"/>
+          <w:szCs w:val="24"/>
+          <w:lang w:val="en-US" w:eastAsia="ru-RU"/>
+        </w:rPr>
+        <w:t>.</w:t>
+      </w:r>
+      <w:r>
+        <w:rPr>
+          <w:rFonts w:ascii="Consolas" w:eastAsia="Times New Roman" w:hAnsi="Consolas" w:cs="Times New Roman"/>
+          <w:color w:val="DCDCAA"/>
+          <w:sz w:val="24"/>
+          <w:szCs w:val="24"/>
+          <w:lang w:val="en-US" w:eastAsia="ru-RU"/>
+        </w:rPr>
+        <w:t>preventDefault</w:t>
+      </w:r>
+      <w:r>
+        <w:rPr>
+          <w:rFonts w:ascii="Consolas" w:eastAsia="Times New Roman" w:hAnsi="Consolas" w:cs="Times New Roman"/>
+          <w:color w:val="D4D4D4"/>
+          <w:sz w:val="24"/>
+          <w:szCs w:val="24"/>
+          <w:lang w:val="en-US" w:eastAsia="ru-RU"/>
+        </w:rPr>
+        <w:t>();</w:t>
+      </w:r>
+    </w:p>
+    <w:p>
+      <w:pPr>
+        <w:shd w:val="clear" w:color="auto" w:fill="1E1E1E"/>
+        <w:spacing w:after="0" w:line="330" w:lineRule="atLeast"/>
+        <w:rPr>
+          <w:rFonts w:ascii="Consolas" w:eastAsia="Times New Roman" w:hAnsi="Consolas" w:cs="Times New Roman"/>
+          <w:color w:val="D4D4D4"/>
+          <w:sz w:val="24"/>
+          <w:szCs w:val="24"/>
+          <w:lang w:val="en-US" w:eastAsia="ru-RU"/>
+        </w:rPr>
+      </w:pPr>
+      <w:r>
+        <w:rPr>
+          <w:rFonts w:ascii="Consolas" w:eastAsia="Times New Roman" w:hAnsi="Consolas" w:cs="Times New Roman"/>
+          <w:color w:val="D4D4D4"/>
+          <w:sz w:val="24"/>
+          <w:szCs w:val="24"/>
+          <w:lang w:val="en-US" w:eastAsia="ru-RU"/>
+        </w:rPr>
+        <w:t xml:space="preserve">    </w:t>
+      </w:r>
+      <w:r>
+        <w:rPr>
+          <w:rFonts w:ascii="Consolas" w:eastAsia="Times New Roman" w:hAnsi="Consolas" w:cs="Times New Roman"/>
+          <w:color w:val="9CDCFE"/>
+          <w:sz w:val="24"/>
+          <w:szCs w:val="24"/>
+          <w:lang w:val="en-US" w:eastAsia="ru-RU"/>
+        </w:rPr>
+        <w:t>User</w:t>
+      </w:r>
+      <w:r>
+        <w:rPr>
+          <w:rFonts w:ascii="Consolas" w:eastAsia="Times New Roman" w:hAnsi="Consolas" w:cs="Times New Roman"/>
+          <w:color w:val="D4D4D4"/>
+          <w:sz w:val="24"/>
+          <w:szCs w:val="24"/>
+          <w:lang w:val="en-US" w:eastAsia="ru-RU"/>
+        </w:rPr>
+        <w:t>.</w:t>
+      </w:r>
+      <w:r>
+        <w:rPr>
+          <w:rFonts w:ascii="Consolas" w:eastAsia="Times New Roman" w:hAnsi="Consolas" w:cs="Times New Roman"/>
+          <w:color w:val="9CDCFE"/>
+          <w:sz w:val="24"/>
+          <w:szCs w:val="24"/>
+          <w:lang w:val="en-US" w:eastAsia="ru-RU"/>
+        </w:rPr>
+        <w:t>balance</w:t>
+      </w:r>
+      <w:r>
+        <w:rPr>
+          <w:rFonts w:ascii="Consolas" w:eastAsia="Times New Roman" w:hAnsi="Consolas" w:cs="Times New Roman"/>
+          <w:color w:val="D4D4D4"/>
+          <w:sz w:val="24"/>
+          <w:szCs w:val="24"/>
+          <w:lang w:val="en-US" w:eastAsia="ru-RU"/>
+        </w:rPr>
+        <w:t xml:space="preserve"> = </w:t>
+      </w:r>
+      <w:r>
+        <w:rPr>
+          <w:rFonts w:ascii="Consolas" w:eastAsia="Times New Roman" w:hAnsi="Consolas" w:cs="Times New Roman"/>
+          <w:color w:val="9CDCFE"/>
+          <w:sz w:val="24"/>
+          <w:szCs w:val="24"/>
+          <w:lang w:val="en-US" w:eastAsia="ru-RU"/>
+        </w:rPr>
+        <w:t>User</w:t>
+      </w:r>
+      <w:r>
+        <w:rPr>
+          <w:rFonts w:ascii="Consolas" w:eastAsia="Times New Roman" w:hAnsi="Consolas" w:cs="Times New Roman"/>
+          <w:color w:val="D4D4D4"/>
+          <w:sz w:val="24"/>
+          <w:szCs w:val="24"/>
+          <w:lang w:val="en-US" w:eastAsia="ru-RU"/>
+        </w:rPr>
+        <w:t>.</w:t>
+      </w:r>
+      <w:r>
+        <w:rPr>
+          <w:rFonts w:ascii="Consolas" w:eastAsia="Times New Roman" w:hAnsi="Consolas" w:cs="Times New Roman"/>
+          <w:color w:val="9CDCFE"/>
+          <w:sz w:val="24"/>
+          <w:szCs w:val="24"/>
+          <w:lang w:val="en-US" w:eastAsia="ru-RU"/>
+        </w:rPr>
+        <w:t>balance</w:t>
+      </w:r>
+      <w:r>
+        <w:rPr>
+          <w:rFonts w:ascii="Consolas" w:eastAsia="Times New Roman" w:hAnsi="Consolas" w:cs="Times New Roman"/>
+          <w:color w:val="D4D4D4"/>
+          <w:sz w:val="24"/>
+          <w:szCs w:val="24"/>
+          <w:lang w:val="en-US" w:eastAsia="ru-RU"/>
+        </w:rPr>
+        <w:t xml:space="preserve"> + </w:t>
+      </w:r>
+      <w:r>
+        <w:rPr>
+          <w:rFonts w:ascii="Consolas" w:eastAsia="Times New Roman" w:hAnsi="Consolas" w:cs="Times New Roman"/>
+          <w:color w:val="DCDCAA"/>
+          <w:sz w:val="24"/>
+          <w:szCs w:val="24"/>
+          <w:lang w:val="en-US" w:eastAsia="ru-RU"/>
+        </w:rPr>
+        <w:t>parseFloat</w:t>
+      </w:r>
+      <w:r>
+        <w:rPr>
+          <w:rFonts w:ascii="Consolas" w:eastAsia="Times New Roman" w:hAnsi="Consolas" w:cs="Times New Roman"/>
+          <w:color w:val="D4D4D4"/>
+          <w:sz w:val="24"/>
+          <w:szCs w:val="24"/>
+          <w:lang w:val="en-US" w:eastAsia="ru-RU"/>
+        </w:rPr>
+        <w:t>(</w:t>
+      </w:r>
+      <w:r>
+        <w:rPr>
+          <w:rFonts w:ascii="Consolas" w:eastAsia="Times New Roman" w:hAnsi="Consolas" w:cs="Times New Roman"/>
+          <w:color w:val="9CDCFE"/>
+          <w:sz w:val="24"/>
+          <w:szCs w:val="24"/>
+          <w:lang w:val="en-US" w:eastAsia="ru-RU"/>
+        </w:rPr>
+        <w:t>loanAmount</w:t>
+      </w:r>
+      <w:r>
+        <w:rPr>
+          <w:rFonts w:ascii="Consolas" w:eastAsia="Times New Roman" w:hAnsi="Consolas" w:cs="Times New Roman"/>
+          <w:color w:val="D4D4D4"/>
+          <w:sz w:val="24"/>
+          <w:szCs w:val="24"/>
+          <w:lang w:val="en-US" w:eastAsia="ru-RU"/>
+        </w:rPr>
+        <w:t>.</w:t>
+      </w:r>
+      <w:r>
+        <w:rPr>
+          <w:rFonts w:ascii="Consolas" w:eastAsia="Times New Roman" w:hAnsi="Consolas" w:cs="Times New Roman"/>
+          <w:color w:val="9CDCFE"/>
+          <w:sz w:val="24"/>
+          <w:szCs w:val="24"/>
+          <w:lang w:val="en-US" w:eastAsia="ru-RU"/>
+        </w:rPr>
+        <w:t>value</w:t>
+      </w:r>
+      <w:r>
+        <w:rPr>
+          <w:rFonts w:ascii="Consolas" w:eastAsia="Times New Roman" w:hAnsi="Consolas" w:cs="Times New Roman"/>
+          <w:color w:val="D4D4D4"/>
+          <w:sz w:val="24"/>
+          <w:szCs w:val="24"/>
+          <w:lang w:val="en-US" w:eastAsia="ru-RU"/>
+        </w:rPr>
+        <w:t>);</w:t>
+      </w:r>
+    </w:p>
+    <w:p>
+      <w:pPr>
+        <w:shd w:val="clear" w:color="auto" w:fill="1E1E1E"/>
+        <w:spacing w:after="0" w:line="330" w:lineRule="atLeast"/>
+        <w:rPr>
+          <w:rFonts w:ascii="Consolas" w:eastAsia="Times New Roman" w:hAnsi="Consolas" w:cs="Times New Roman"/>
+          <w:color w:val="D4D4D4"/>
+          <w:sz w:val="24"/>
+          <w:szCs w:val="24"/>
+          <w:lang w:val="en-US" w:eastAsia="ru-RU"/>
+        </w:rPr>
+      </w:pPr>
+      <w:r>
+        <w:rPr>
+          <w:rFonts w:ascii="Consolas" w:eastAsia="Times New Roman" w:hAnsi="Consolas" w:cs="Times New Roman"/>
+          <w:color w:val="D4D4D4"/>
+          <w:sz w:val="24"/>
+          <w:szCs w:val="24"/>
+          <w:lang w:val="en-US" w:eastAsia="ru-RU"/>
+        </w:rPr>
+        <w:t xml:space="preserve">    </w:t>
+      </w:r>
+      <w:r>
+        <w:rPr>
+          <w:rFonts w:ascii="Consolas" w:eastAsia="Times New Roman" w:hAnsi="Consolas" w:cs="Times New Roman"/>
+          <w:color w:val="9CDCFE"/>
+          <w:sz w:val="24"/>
+          <w:szCs w:val="24"/>
+          <w:lang w:val="en-US" w:eastAsia="ru-RU"/>
+        </w:rPr>
+        <w:t>balance</w:t>
+      </w:r>
+      <w:r>
+        <w:rPr>
+          <w:rFonts w:ascii="Consolas" w:eastAsia="Times New Roman" w:hAnsi="Consolas" w:cs="Times New Roman"/>
+          <w:color w:val="D4D4D4"/>
+          <w:sz w:val="24"/>
+          <w:szCs w:val="24"/>
+          <w:lang w:val="en-US" w:eastAsia="ru-RU"/>
+        </w:rPr>
+        <w:t>.</w:t>
+      </w:r>
+      <w:r>
+        <w:rPr>
+          <w:rFonts w:ascii="Consolas" w:eastAsia="Times New Roman" w:hAnsi="Consolas" w:cs="Times New Roman"/>
+          <w:color w:val="9CDCFE"/>
+          <w:sz w:val="24"/>
+          <w:szCs w:val="24"/>
+          <w:lang w:val="en-US" w:eastAsia="ru-RU"/>
+        </w:rPr>
+        <w:t>innerHTML</w:t>
+      </w:r>
+      <w:r>
+        <w:rPr>
+          <w:rFonts w:ascii="Consolas" w:eastAsia="Times New Roman" w:hAnsi="Consolas" w:cs="Times New Roman"/>
+          <w:color w:val="D4D4D4"/>
+          <w:sz w:val="24"/>
+          <w:szCs w:val="24"/>
+          <w:lang w:val="en-US" w:eastAsia="ru-RU"/>
+        </w:rPr>
+        <w:t xml:space="preserve"> = </w:t>
+      </w:r>
+      <w:r>
+        <w:rPr>
+          <w:rFonts w:ascii="Consolas" w:eastAsia="Times New Roman" w:hAnsi="Consolas" w:cs="Times New Roman"/>
+          <w:color w:val="9CDCFE"/>
+          <w:sz w:val="24"/>
+          <w:szCs w:val="24"/>
+          <w:lang w:val="en-US" w:eastAsia="ru-RU"/>
+        </w:rPr>
+        <w:t>User</w:t>
+      </w:r>
+      <w:r>
+        <w:rPr>
+          <w:rFonts w:ascii="Consolas" w:eastAsia="Times New Roman" w:hAnsi="Consolas" w:cs="Times New Roman"/>
+          <w:color w:val="D4D4D4"/>
+          <w:sz w:val="24"/>
+          <w:szCs w:val="24"/>
+          <w:lang w:val="en-US" w:eastAsia="ru-RU"/>
+        </w:rPr>
+        <w:t>.</w:t>
+      </w:r>
+      <w:r>
+        <w:rPr>
+          <w:rFonts w:ascii="Consolas" w:eastAsia="Times New Roman" w:hAnsi="Consolas" w:cs="Times New Roman"/>
+          <w:color w:val="9CDCFE"/>
+          <w:sz w:val="24"/>
+          <w:szCs w:val="24"/>
+          <w:lang w:val="en-US" w:eastAsia="ru-RU"/>
+        </w:rPr>
+        <w:t>balance</w:t>
+      </w:r>
+      <w:r>
+        <w:rPr>
+          <w:rFonts w:ascii="Consolas" w:eastAsia="Times New Roman" w:hAnsi="Consolas" w:cs="Times New Roman"/>
+          <w:color w:val="D4D4D4"/>
+          <w:sz w:val="24"/>
+          <w:szCs w:val="24"/>
+          <w:lang w:val="en-US" w:eastAsia="ru-RU"/>
+        </w:rPr>
+        <w:t xml:space="preserve"> + </w:t>
+      </w:r>
+      <w:r>
+        <w:rPr>
+          <w:rFonts w:ascii="Consolas" w:eastAsia="Times New Roman" w:hAnsi="Consolas" w:cs="Times New Roman"/>
+          <w:color w:val="CE9178"/>
+          <w:sz w:val="24"/>
+          <w:szCs w:val="24"/>
+          <w:lang w:val="en-US" w:eastAsia="ru-RU"/>
+        </w:rPr>
+        <w:t>" KZT"</w:t>
+      </w:r>
+    </w:p>
+    <w:p>
+      <w:pPr>
+        <w:shd w:val="clear" w:color="auto" w:fill="1E1E1E"/>
+        <w:spacing w:after="0" w:line="330" w:lineRule="atLeast"/>
+        <w:rPr>
+          <w:rFonts w:ascii="Consolas" w:eastAsia="Times New Roman" w:hAnsi="Consolas" w:cs="Times New Roman"/>
+          <w:color w:val="D4D4D4"/>
+          <w:sz w:val="24"/>
+          <w:szCs w:val="24"/>
+          <w:lang w:eastAsia="ru-RU"/>
+        </w:rPr>
+      </w:pPr>
+      <w:r>
+        <w:rPr>
+          <w:rFonts w:ascii="Consolas" w:eastAsia="Times New Roman" w:hAnsi="Consolas" w:cs="Times New Roman"/>
+          <w:color w:val="D4D4D4"/>
+          <w:sz w:val="24"/>
+          <w:szCs w:val="24"/>
+          <w:lang w:eastAsia="ru-RU"/>
+        </w:rPr>
+        <w:t>}</w:t>
+      </w:r>
+    </w:p>
+    <w:p>
+      <w:pPr>
+        <w:spacing w:after="0"/>
+        <w:jc w:val="both"/>
+        <w:rPr>
+          <w:sz w:val="24"/>
+          <w:szCs w:val="24"/>
+          <w:lang w:val="en-US"/>
+        </w:rPr>
+      </w:pPr>
+    </w:p>
+    <w:p>
+      <w:pPr>
+        <w:spacing w:after="0"/>
+        <w:jc w:val="both"/>
+        <w:rPr>
+          <w:sz w:val="24"/>
+          <w:szCs w:val="24"/>
+          <w:lang w:val="en-US"/>
+        </w:rPr>
+      </w:pPr>
+      <w:r>
+        <w:rPr>
+          <w:sz w:val="24"/>
+          <w:szCs w:val="24"/>
+          <w:lang w:val="en-US"/>
+        </w:rPr>
+        <w:t>In close account I freeze my account, not letting anything happens, all my buttons are disabled and you can’t do any operations!</w:t>
+      </w:r>
+    </w:p>
+    <w:p>
+      <w:pPr>
+        <w:spacing w:after="0"/>
+        <w:jc w:val="both"/>
+        <w:rPr>
+          <w:sz w:val="24"/>
+          <w:szCs w:val="24"/>
+          <w:lang w:val="en-US"/>
+        </w:rPr>
+      </w:pPr>
+      <w:r>
+        <w:rPr>
+          <w:noProof/>
+        </w:rPr>
+        <w:drawing>
+          <wp:inline distT="0" distB="0" distL="0" distR="0" wp14:anchorId="18DD7D6C" wp14:editId="3929732B">
+            <wp:extent cx="5939790" cy="1071880"/>
+            <wp:effectExtent l="0" t="0" r="3810" b="0"/>
+            <wp:docPr id="8" name="Рисунок 8"/>
+            <wp:cNvGraphicFramePr>
+              <a:graphicFrameLocks xmlns:a="http://schemas.openxmlformats.org/drawingml/2006/main" noChangeAspect="1"/>
+            </wp:cNvGraphicFramePr>
+            <a:graphic xmlns:a="http://schemas.openxmlformats.org/drawingml/2006/main">
+              <a:graphicData uri="http://schemas.openxmlformats.org/drawingml/2006/picture">
+                <pic:pic xmlns:pic="http://schemas.openxmlformats.org/drawingml/2006/picture">
+                  <pic:nvPicPr>
+                    <pic:cNvPr id="1" name=""/>
+                    <pic:cNvPicPr/>
+                  </pic:nvPicPr>
+                  <pic:blipFill>
+                    <a:blip r:embed="rId15"/>
+                    <a:stretch>
+                      <a:fillRect/>
+                    </a:stretch>
+                  </pic:blipFill>
+                  <pic:spPr>
+                    <a:xfrm>
+                      <a:off x="0" y="0"/>
+                      <a:ext cx="5939790" cy="1071880"/>
+                    </a:xfrm>
+                    <a:prstGeom prst="rect">
+                      <a:avLst/>
+                    </a:prstGeom>
+                  </pic:spPr>
+                </pic:pic>
+              </a:graphicData>
+            </a:graphic>
+          </wp:inline>
+        </w:drawing>
+      </w:r>
+    </w:p>
+    <w:p>
+      <w:pPr>
+        <w:spacing w:after="0"/>
+        <w:jc w:val="both"/>
+        <w:rPr>
+          <w:sz w:val="24"/>
+          <w:szCs w:val="24"/>
+          <w:lang w:val="en-US"/>
+        </w:rPr>
+      </w:pPr>
+    </w:p>
+    <w:p>
+      <w:pPr>
+        <w:spacing w:after="0"/>
+        <w:jc w:val="both"/>
+        <w:rPr>
+          <w:sz w:val="24"/>
+          <w:szCs w:val="24"/>
+          <w:lang w:val="en-US"/>
+        </w:rPr>
+      </w:pPr>
+    </w:p>
+    <w:p>
+      <w:pPr>
+        <w:spacing w:after="0"/>
+        <w:jc w:val="both"/>
+        <w:rPr>
+          <w:sz w:val="24"/>
+          <w:szCs w:val="24"/>
+          <w:lang w:val="en-US"/>
+        </w:rPr>
+      </w:pPr>
+    </w:p>
+    <w:p>
+      <w:pPr>
+        <w:spacing w:after="0"/>
+        <w:jc w:val="both"/>
+        <w:rPr>
+          <w:sz w:val="24"/>
+          <w:szCs w:val="24"/>
+          <w:lang w:val="en-US"/>
+        </w:rPr>
+      </w:pPr>
+      <w:r>
+        <w:rPr>
+          <w:sz w:val="24"/>
+          <w:szCs w:val="24"/>
+          <w:lang w:val="en-US"/>
+        </w:rPr>
+        <w:t>To login again you should enter your initials with your pin after reloading the page.</w:t>
+      </w:r>
+    </w:p>
+    <w:p>
+      <w:pPr>
+        <w:spacing w:after="0"/>
+        <w:jc w:val="both"/>
+        <w:rPr>
+          <w:b/>
+          <w:bCs/>
+          <w:sz w:val="24"/>
+          <w:szCs w:val="24"/>
+          <w:u w:val="single"/>
+          <w:lang w:val="en-US"/>
+        </w:rPr>
+      </w:pPr>
+      <w:r>
+        <w:rPr>
+          <w:noProof/>
+        </w:rPr>
+        <w:drawing>
+          <wp:inline distT="0" distB="0" distL="0" distR="0" wp14:anchorId="5563DC36" wp14:editId="64FE26C1">
+            <wp:extent cx="5939790" cy="2927350"/>
+            <wp:effectExtent l="0" t="0" r="3810" b="6350"/>
+            <wp:docPr id="9" name="Рисунок 9"/>
+            <wp:cNvGraphicFramePr>
+              <a:graphicFrameLocks xmlns:a="http://schemas.openxmlformats.org/drawingml/2006/main" noChangeAspect="1"/>
+            </wp:cNvGraphicFramePr>
+            <a:graphic xmlns:a="http://schemas.openxmlformats.org/drawingml/2006/main">
+              <a:graphicData uri="http://schemas.openxmlformats.org/drawingml/2006/picture">
+                <pic:pic xmlns:pic="http://schemas.openxmlformats.org/drawingml/2006/picture">
+                  <pic:nvPicPr>
+                    <pic:cNvPr id="1" name=""/>
+                    <pic:cNvPicPr/>
+                  </pic:nvPicPr>
+                  <pic:blipFill>
+                    <a:blip r:embed="rId16"/>
+                    <a:stretch>
+                      <a:fillRect/>
+                    </a:stretch>
+                  </pic:blipFill>
+                  <pic:spPr>
+                    <a:xfrm>
+                      <a:off x="0" y="0"/>
+                      <a:ext cx="5939790" cy="2927350"/>
+                    </a:xfrm>
+                    <a:prstGeom prst="rect">
+                      <a:avLst/>
+                    </a:prstGeom>
+                  </pic:spPr>
+                </pic:pic>
+              </a:graphicData>
+            </a:graphic>
+          </wp:inline>
+        </w:drawing>
+      </w:r>
+    </w:p>
+    <w:p>
+      <w:pPr>
+        <w:spacing w:after="0"/>
+        <w:jc w:val="both"/>
+        <w:rPr>
+          <w:b/>
+          <w:bCs/>
+          <w:sz w:val="24"/>
+          <w:szCs w:val="24"/>
+          <w:u w:val="single"/>
+          <w:lang w:val="en-US"/>
+        </w:rPr>
+      </w:pPr>
+    </w:p>
+    <w:p>
+      <w:pPr>
+        <w:spacing w:after="0"/>
+        <w:jc w:val="both"/>
+        <w:rPr>
+          <w:sz w:val="24"/>
+          <w:szCs w:val="24"/>
+        </w:rPr>
+      </w:pPr>
+      <w:r>
+        <w:rPr>
+          <w:sz w:val="24"/>
+          <w:szCs w:val="24"/>
+          <w:lang w:val="en-US"/>
+        </w:rPr>
+        <w:t>Also, after some period of time due to inactivity, in my case it is 100s you would be automatically logout.</w:t>
+      </w:r>
+    </w:p>
+    <w:p>
+      <w:pPr>
+        <w:shd w:val="clear" w:color="auto" w:fill="1E1E1E"/>
+        <w:spacing w:after="0" w:line="330" w:lineRule="atLeast"/>
+        <w:rPr>
+          <w:rFonts w:ascii="Consolas" w:eastAsia="Times New Roman" w:hAnsi="Consolas" w:cs="Times New Roman"/>
+          <w:color w:val="D4D4D4"/>
+          <w:sz w:val="24"/>
+          <w:szCs w:val="24"/>
+          <w:lang w:eastAsia="ru-RU"/>
+        </w:rPr>
+      </w:pPr>
+      <w:r>
+        <w:rPr>
+          <w:rFonts w:ascii="Consolas" w:eastAsia="Times New Roman" w:hAnsi="Consolas" w:cs="Times New Roman"/>
+          <w:color w:val="DCDCAA"/>
+          <w:sz w:val="24"/>
+          <w:szCs w:val="24"/>
+          <w:lang w:eastAsia="ru-RU"/>
+        </w:rPr>
+        <w:t>setTimeout</w:t>
+      </w:r>
+      <w:r>
+        <w:rPr>
+          <w:rFonts w:ascii="Consolas" w:eastAsia="Times New Roman" w:hAnsi="Consolas" w:cs="Times New Roman"/>
+          <w:color w:val="D4D4D4"/>
+          <w:sz w:val="24"/>
+          <w:szCs w:val="24"/>
+          <w:lang w:eastAsia="ru-RU"/>
+        </w:rPr>
+        <w:t>(</w:t>
+      </w:r>
+      <w:r>
+        <w:rPr>
+          <w:rFonts w:ascii="Consolas" w:eastAsia="Times New Roman" w:hAnsi="Consolas" w:cs="Times New Roman"/>
+          <w:color w:val="DCDCAA"/>
+          <w:sz w:val="24"/>
+          <w:szCs w:val="24"/>
+          <w:lang w:eastAsia="ru-RU"/>
+        </w:rPr>
+        <w:t>logout</w:t>
+      </w:r>
+      <w:r>
+        <w:rPr>
+          <w:rFonts w:ascii="Consolas" w:eastAsia="Times New Roman" w:hAnsi="Consolas" w:cs="Times New Roman"/>
+          <w:color w:val="D4D4D4"/>
+          <w:sz w:val="24"/>
+          <w:szCs w:val="24"/>
+          <w:lang w:eastAsia="ru-RU"/>
+        </w:rPr>
+        <w:t xml:space="preserve">, </w:t>
+      </w:r>
+      <w:r>
+        <w:rPr>
+          <w:rFonts w:ascii="Consolas" w:eastAsia="Times New Roman" w:hAnsi="Consolas" w:cs="Times New Roman"/>
+          <w:color w:val="B5CEA8"/>
+          <w:sz w:val="24"/>
+          <w:szCs w:val="24"/>
+          <w:lang w:eastAsia="ru-RU"/>
+        </w:rPr>
+        <w:t>100000</w:t>
+      </w:r>
+      <w:r>
+        <w:rPr>
+          <w:rFonts w:ascii="Consolas" w:eastAsia="Times New Roman" w:hAnsi="Consolas" w:cs="Times New Roman"/>
+          <w:color w:val="D4D4D4"/>
+          <w:sz w:val="24"/>
+          <w:szCs w:val="24"/>
+          <w:lang w:eastAsia="ru-RU"/>
+        </w:rPr>
+        <w:t>);</w:t>
+      </w:r>
+    </w:p>
+    <w:p>
+      <w:pPr>
+        <w:spacing w:after="0"/>
+        <w:jc w:val="both"/>
+        <w:rPr>
+          <w:sz w:val="24"/>
+          <w:szCs w:val="24"/>
+          <w:lang w:val="en-US"/>
+        </w:rPr>
+      </w:pPr>
     </w:p>
     <w:sectPr>
       <w:pgSz w:w="11906" w:h="16838" w:code="9"/>
@@ -2899,6 +6240,15 @@
 </file>
 
 <file path=customXml/item1.xml><?xml version="1.0" encoding="utf-8"?>
+<?mso-contentType ?>
+<FormTemplates xmlns="http://schemas.microsoft.com/sharepoint/v3/contenttype/forms">
+  <Display>DocumentLibraryForm</Display>
+  <Edit>DocumentLibraryForm</Edit>
+  <New>DocumentLibraryForm</New>
+</FormTemplates>
+</file>
+
+<file path=customXml/item2.xml><?xml version="1.0" encoding="utf-8"?>
 <ct:contentTypeSchema xmlns:ct="http://schemas.microsoft.com/office/2006/metadata/contentType" xmlns:ma="http://schemas.microsoft.com/office/2006/metadata/properties/metaAttributes" ct:_="" ma:_="" ma:contentTypeName="Документ" ma:contentTypeID="0x0101004FEF8AAAFA7B324FB2B5DFACC40894B2" ma:contentTypeVersion="14" ma:contentTypeDescription="Создание документа." ma:contentTypeScope="" ma:versionID="5e3d42cab0fe5ed8aa57eea29f50c8c3">
   <xsd:schema xmlns:xsd="http://www.w3.org/2001/XMLSchema" xmlns:xs="http://www.w3.org/2001/XMLSchema" xmlns:p="http://schemas.microsoft.com/office/2006/metadata/properties" xmlns:ns2="e021358a-5841-4c49-8f66-22c82e23fc31" xmlns:ns3="9ce6d401-d1cd-4f5a-a4f5-bbe72784f6b2" targetNamespace="http://schemas.microsoft.com/office/2006/metadata/properties" ma:root="true" ma:fieldsID="660905509fcd2bb2634ad8e9e3d63f65" ns2:_="" ns3:_="">
     <xsd:import namespace="e021358a-5841-4c49-8f66-22c82e23fc31"/>
@@ -3127,15 +6477,6 @@
 </ct:contentTypeSchema>
 </file>
 
-<file path=customXml/item2.xml><?xml version="1.0" encoding="utf-8"?>
-<?mso-contentType ?>
-<FormTemplates xmlns="http://schemas.microsoft.com/sharepoint/v3/contenttype/forms">
-  <Display>DocumentLibraryForm</Display>
-  <Edit>DocumentLibraryForm</Edit>
-  <New>DocumentLibraryForm</New>
-</FormTemplates>
-</file>
-
 <file path=customXml/item3.xml><?xml version="1.0" encoding="utf-8"?>
 <p:properties xmlns:p="http://schemas.microsoft.com/office/2006/metadata/properties" xmlns:xsi="http://www.w3.org/2001/XMLSchema-instance" xmlns:pc="http://schemas.microsoft.com/office/infopath/2007/PartnerControls">
   <documentManagement>
@@ -3149,13 +6490,39 @@
 </file>
 
 <file path=customXml/itemProps1.xml><?xml version="1.0" encoding="utf-8"?>
-<ds:datastoreItem xmlns:ds="http://schemas.openxmlformats.org/officeDocument/2006/customXml" ds:itemID="{BA99A669-5DB1-4BCF-8156-6E0706313A7C}"/>
+<ds:datastoreItem xmlns:ds="http://schemas.openxmlformats.org/officeDocument/2006/customXml" ds:itemID="{F8BCACDD-BA50-4245-A43C-9E138AB7452A}">
+  <ds:schemaRefs>
+    <ds:schemaRef ds:uri="http://schemas.microsoft.com/sharepoint/v3/contenttype/forms"/>
+  </ds:schemaRefs>
+</ds:datastoreItem>
 </file>
 
 <file path=customXml/itemProps2.xml><?xml version="1.0" encoding="utf-8"?>
-<ds:datastoreItem xmlns:ds="http://schemas.openxmlformats.org/officeDocument/2006/customXml" ds:itemID="{F8BCACDD-BA50-4245-A43C-9E138AB7452A}"/>
+<ds:datastoreItem xmlns:ds="http://schemas.openxmlformats.org/officeDocument/2006/customXml" ds:itemID="{BA99A669-5DB1-4BCF-8156-6E0706313A7C}">
+  <ds:schemaRefs>
+    <ds:schemaRef ds:uri="http://schemas.microsoft.com/office/2006/metadata/contentType"/>
+    <ds:schemaRef ds:uri="http://schemas.microsoft.com/office/2006/metadata/properties/metaAttributes"/>
+    <ds:schemaRef ds:uri="http://www.w3.org/2001/XMLSchema"/>
+    <ds:schemaRef ds:uri="http://schemas.microsoft.com/office/2006/metadata/properties"/>
+    <ds:schemaRef ds:uri="e021358a-5841-4c49-8f66-22c82e23fc31"/>
+    <ds:schemaRef ds:uri="9ce6d401-d1cd-4f5a-a4f5-bbe72784f6b2"/>
+    <ds:schemaRef ds:uri="http://schemas.microsoft.com/office/2006/documentManagement/types"/>
+    <ds:schemaRef ds:uri="http://schemas.microsoft.com/office/infopath/2007/PartnerControls"/>
+    <ds:schemaRef ds:uri="http://schemas.openxmlformats.org/package/2006/metadata/core-properties"/>
+    <ds:schemaRef ds:uri="http://purl.org/dc/elements/1.1/"/>
+    <ds:schemaRef ds:uri="http://purl.org/dc/terms/"/>
+    <ds:schemaRef ds:uri="http://schemas.microsoft.com/internal/obd"/>
+  </ds:schemaRefs>
+</ds:datastoreItem>
 </file>
 
 <file path=customXml/itemProps3.xml><?xml version="1.0" encoding="utf-8"?>
-<ds:datastoreItem xmlns:ds="http://schemas.openxmlformats.org/officeDocument/2006/customXml" ds:itemID="{D2A8322A-47B9-42A9-B634-1C5E25A7E496}"/>
+<ds:datastoreItem xmlns:ds="http://schemas.openxmlformats.org/officeDocument/2006/customXml" ds:itemID="{D2A8322A-47B9-42A9-B634-1C5E25A7E496}">
+  <ds:schemaRefs>
+    <ds:schemaRef ds:uri="http://schemas.microsoft.com/office/2006/metadata/properties"/>
+    <ds:schemaRef ds:uri="http://schemas.microsoft.com/office/infopath/2007/PartnerControls"/>
+    <ds:schemaRef ds:uri="e021358a-5841-4c49-8f66-22c82e23fc31"/>
+    <ds:schemaRef ds:uri="9ce6d401-d1cd-4f5a-a4f5-bbe72784f6b2"/>
+  </ds:schemaRefs>
+</ds:datastoreItem>
 </file>
</xml_diff>